<commit_message>
Continued work on Design Document
-Added several sections and outlined most of the headings
</commit_message>
<xml_diff>
--- a/Trimester One/Documentation/Design Document.docx
+++ b/Trimester One/Documentation/Design Document.docx
@@ -10,6 +10,7 @@
           <w:docPartUnique/>
         </w:docPartObj>
       </w:sdtPr>
+      <w:sdtEndPr/>
       <w:sdtContent>
         <w:p/>
         <w:tbl>
@@ -44,6 +45,7 @@
                 <w:dataBinding w:prefixMappings="xmlns:ns0='http://schemas.openxmlformats.org/officeDocument/2006/extended-properties'" w:xpath="/ns0:Properties[1]/ns0:Company[1]" w:storeItemID="{6668398D-A668-4E3E-A5EB-62B293D839F1}"/>
                 <w:text/>
               </w:sdtPr>
+              <w:sdtEndPr/>
               <w:sdtContent>
                 <w:tc>
                   <w:tcPr>
@@ -97,6 +99,7 @@
                   <w:dataBinding w:prefixMappings="xmlns:ns0='http://schemas.openxmlformats.org/package/2006/metadata/core-properties' xmlns:ns1='http://purl.org/dc/elements/1.1/'" w:xpath="/ns0:coreProperties[1]/ns1:title[1]" w:storeItemID="{6C3C8BC8-F283-45AE-878A-BAB7291924A1}"/>
                   <w:text/>
                 </w:sdtPr>
+                <w:sdtEndPr/>
                 <w:sdtContent>
                   <w:p>
                     <w:pPr>
@@ -139,6 +142,7 @@
                 <w:dataBinding w:prefixMappings="xmlns:ns0='http://schemas.openxmlformats.org/package/2006/metadata/core-properties' xmlns:ns1='http://purl.org/dc/elements/1.1/'" w:xpath="/ns0:coreProperties[1]/ns1:subject[1]" w:storeItemID="{6C3C8BC8-F283-45AE-878A-BAB7291924A1}"/>
                 <w:text/>
               </w:sdtPr>
+              <w:sdtEndPr/>
               <w:sdtContent>
                 <w:tc>
                   <w:tcPr>
@@ -207,6 +211,7 @@
                   <w:dataBinding w:prefixMappings="xmlns:ns0='http://schemas.openxmlformats.org/package/2006/metadata/core-properties' xmlns:ns1='http://purl.org/dc/elements/1.1/'" w:xpath="/ns0:coreProperties[1]/ns1:creator[1]" w:storeItemID="{6C3C8BC8-F283-45AE-878A-BAB7291924A1}"/>
                   <w:text/>
                 </w:sdtPr>
+                <w:sdtEndPr/>
                 <w:sdtContent>
                   <w:p>
                     <w:pPr>
@@ -249,6 +254,7 @@
                     <w:calendar w:val="gregorian"/>
                   </w:date>
                 </w:sdtPr>
+                <w:sdtEndPr/>
                 <w:sdtContent>
                   <w:p>
                     <w:pPr>
@@ -290,6 +296,13 @@
     </w:sdt>
     <w:sdt>
       <w:sdtPr>
+        <w:rPr>
+          <w:rFonts w:asciiTheme="minorHAnsi" w:eastAsiaTheme="minorHAnsi" w:hAnsiTheme="minorHAnsi" w:cstheme="minorBidi"/>
+          <w:color w:val="auto"/>
+          <w:sz w:val="22"/>
+          <w:szCs w:val="22"/>
+          <w:lang w:val="en-GB"/>
+        </w:rPr>
         <w:id w:val="-1077131262"/>
         <w:docPartObj>
           <w:docPartGallery w:val="Table of Contents"/>
@@ -298,14 +311,9 @@
       </w:sdtPr>
       <w:sdtEndPr>
         <w:rPr>
-          <w:rFonts w:asciiTheme="minorHAnsi" w:eastAsiaTheme="minorHAnsi" w:hAnsiTheme="minorHAnsi" w:cstheme="minorBidi"/>
           <w:b/>
           <w:bCs/>
           <w:noProof/>
-          <w:color w:val="auto"/>
-          <w:sz w:val="22"/>
-          <w:szCs w:val="22"/>
-          <w:lang w:val="en-GB"/>
         </w:rPr>
       </w:sdtEndPr>
       <w:sdtContent>
@@ -353,7 +361,7 @@
             </w:rPr>
             <w:fldChar w:fldCharType="separate"/>
           </w:r>
-          <w:hyperlink w:anchor="_Toc525723666" w:history="1">
+          <w:hyperlink w:anchor="_Toc526329943" w:history="1">
             <w:r>
               <w:rPr>
                 <w:rStyle w:val="Hyperlink"/>
@@ -380,7 +388,7 @@
                 <w:noProof/>
                 <w:webHidden/>
               </w:rPr>
-              <w:instrText xml:space="preserve"> PAGEREF _Toc525723666 \h </w:instrText>
+              <w:instrText xml:space="preserve"> PAGEREF _Toc526329943 \h </w:instrText>
             </w:r>
             <w:r>
               <w:rPr>
@@ -423,7 +431,7 @@
               <w:lang w:eastAsia="en-GB"/>
             </w:rPr>
           </w:pPr>
-          <w:hyperlink w:anchor="_Toc525723667" w:history="1">
+          <w:hyperlink w:anchor="_Toc526329944" w:history="1">
             <w:r>
               <w:rPr>
                 <w:rStyle w:val="Hyperlink"/>
@@ -450,7 +458,7 @@
                 <w:noProof/>
                 <w:webHidden/>
               </w:rPr>
-              <w:instrText xml:space="preserve"> PAGEREF _Toc525723667 \h </w:instrText>
+              <w:instrText xml:space="preserve"> PAGEREF _Toc526329944 \h </w:instrText>
             </w:r>
             <w:r>
               <w:rPr>
@@ -493,7 +501,7 @@
               <w:lang w:eastAsia="en-GB"/>
             </w:rPr>
           </w:pPr>
-          <w:hyperlink w:anchor="_Toc525723668" w:history="1">
+          <w:hyperlink w:anchor="_Toc526329945" w:history="1">
             <w:r>
               <w:rPr>
                 <w:rStyle w:val="Hyperlink"/>
@@ -520,7 +528,7 @@
                 <w:noProof/>
                 <w:webHidden/>
               </w:rPr>
-              <w:instrText xml:space="preserve"> PAGEREF _Toc525723668 \h </w:instrText>
+              <w:instrText xml:space="preserve"> PAGEREF _Toc526329945 \h </w:instrText>
             </w:r>
             <w:r>
               <w:rPr>
@@ -540,7 +548,147 @@
                 <w:noProof/>
                 <w:webHidden/>
               </w:rPr>
-              <w:t>2</w:t>
+              <w:t>3</w:t>
+            </w:r>
+            <w:r>
+              <w:rPr>
+                <w:noProof/>
+                <w:webHidden/>
+              </w:rPr>
+              <w:fldChar w:fldCharType="end"/>
+            </w:r>
+          </w:hyperlink>
+        </w:p>
+        <w:p>
+          <w:pPr>
+            <w:pStyle w:val="TOC3"/>
+            <w:tabs>
+              <w:tab w:val="right" w:leader="dot" w:pos="9016"/>
+            </w:tabs>
+            <w:rPr>
+              <w:rFonts w:eastAsiaTheme="minorEastAsia"/>
+              <w:noProof/>
+              <w:lang w:eastAsia="en-GB"/>
+            </w:rPr>
+          </w:pPr>
+          <w:hyperlink w:anchor="_Toc526329946" w:history="1">
+            <w:r>
+              <w:rPr>
+                <w:rStyle w:val="Hyperlink"/>
+                <w:noProof/>
+              </w:rPr>
+              <w:t>1.2.1 – Pitch</w:t>
+            </w:r>
+            <w:r>
+              <w:rPr>
+                <w:noProof/>
+                <w:webHidden/>
+              </w:rPr>
+              <w:tab/>
+            </w:r>
+            <w:r>
+              <w:rPr>
+                <w:noProof/>
+                <w:webHidden/>
+              </w:rPr>
+              <w:fldChar w:fldCharType="begin"/>
+            </w:r>
+            <w:r>
+              <w:rPr>
+                <w:noProof/>
+                <w:webHidden/>
+              </w:rPr>
+              <w:instrText xml:space="preserve"> PAGEREF _Toc526329946 \h </w:instrText>
+            </w:r>
+            <w:r>
+              <w:rPr>
+                <w:noProof/>
+                <w:webHidden/>
+              </w:rPr>
+            </w:r>
+            <w:r>
+              <w:rPr>
+                <w:noProof/>
+                <w:webHidden/>
+              </w:rPr>
+              <w:fldChar w:fldCharType="separate"/>
+            </w:r>
+            <w:r>
+              <w:rPr>
+                <w:noProof/>
+                <w:webHidden/>
+              </w:rPr>
+              <w:t>3</w:t>
+            </w:r>
+            <w:r>
+              <w:rPr>
+                <w:noProof/>
+                <w:webHidden/>
+              </w:rPr>
+              <w:fldChar w:fldCharType="end"/>
+            </w:r>
+          </w:hyperlink>
+        </w:p>
+        <w:p>
+          <w:pPr>
+            <w:pStyle w:val="TOC3"/>
+            <w:tabs>
+              <w:tab w:val="right" w:leader="dot" w:pos="9016"/>
+            </w:tabs>
+            <w:rPr>
+              <w:rFonts w:eastAsiaTheme="minorEastAsia"/>
+              <w:noProof/>
+              <w:lang w:eastAsia="en-GB"/>
+            </w:rPr>
+          </w:pPr>
+          <w:hyperlink w:anchor="_Toc526329947" w:history="1">
+            <w:r>
+              <w:rPr>
+                <w:rStyle w:val="Hyperlink"/>
+                <w:noProof/>
+              </w:rPr>
+              <w:t>1.2.2 – Summary</w:t>
+            </w:r>
+            <w:r>
+              <w:rPr>
+                <w:noProof/>
+                <w:webHidden/>
+              </w:rPr>
+              <w:tab/>
+            </w:r>
+            <w:r>
+              <w:rPr>
+                <w:noProof/>
+                <w:webHidden/>
+              </w:rPr>
+              <w:fldChar w:fldCharType="begin"/>
+            </w:r>
+            <w:r>
+              <w:rPr>
+                <w:noProof/>
+                <w:webHidden/>
+              </w:rPr>
+              <w:instrText xml:space="preserve"> PAGEREF _Toc526329947 \h </w:instrText>
+            </w:r>
+            <w:r>
+              <w:rPr>
+                <w:noProof/>
+                <w:webHidden/>
+              </w:rPr>
+            </w:r>
+            <w:r>
+              <w:rPr>
+                <w:noProof/>
+                <w:webHidden/>
+              </w:rPr>
+              <w:fldChar w:fldCharType="separate"/>
+            </w:r>
+            <w:r>
+              <w:rPr>
+                <w:noProof/>
+                <w:webHidden/>
+              </w:rPr>
+              <w:t>3</w:t>
             </w:r>
             <w:r>
               <w:rPr>
@@ -563,7 +711,7 @@
               <w:lang w:eastAsia="en-GB"/>
             </w:rPr>
           </w:pPr>
-          <w:hyperlink w:anchor="_Toc525723669" w:history="1">
+          <w:hyperlink w:anchor="_Toc526329948" w:history="1">
             <w:r>
               <w:rPr>
                 <w:rStyle w:val="Hyperlink"/>
@@ -590,7 +738,7 @@
                 <w:noProof/>
                 <w:webHidden/>
               </w:rPr>
-              <w:instrText xml:space="preserve"> PAGEREF _Toc525723669 \h </w:instrText>
+              <w:instrText xml:space="preserve"> PAGEREF _Toc526329948 \h </w:instrText>
             </w:r>
             <w:r>
               <w:rPr>
@@ -610,7 +758,7 @@
                 <w:noProof/>
                 <w:webHidden/>
               </w:rPr>
-              <w:t>2</w:t>
+              <w:t>3</w:t>
             </w:r>
             <w:r>
               <w:rPr>
@@ -633,7 +781,7 @@
               <w:lang w:eastAsia="en-GB"/>
             </w:rPr>
           </w:pPr>
-          <w:hyperlink w:anchor="_Toc525723670" w:history="1">
+          <w:hyperlink w:anchor="_Toc526329949" w:history="1">
             <w:r>
               <w:rPr>
                 <w:rStyle w:val="Hyperlink"/>
@@ -660,7 +808,7 @@
                 <w:noProof/>
                 <w:webHidden/>
               </w:rPr>
-              <w:instrText xml:space="preserve"> PAGEREF _Toc525723670 \h </w:instrText>
+              <w:instrText xml:space="preserve"> PAGEREF _Toc526329949 \h </w:instrText>
             </w:r>
             <w:r>
               <w:rPr>
@@ -680,7 +828,7 @@
                 <w:noProof/>
                 <w:webHidden/>
               </w:rPr>
-              <w:t>2</w:t>
+              <w:t>3</w:t>
             </w:r>
             <w:r>
               <w:rPr>
@@ -703,7 +851,7 @@
               <w:lang w:eastAsia="en-GB"/>
             </w:rPr>
           </w:pPr>
-          <w:hyperlink w:anchor="_Toc525723671" w:history="1">
+          <w:hyperlink w:anchor="_Toc526329950" w:history="1">
             <w:r>
               <w:rPr>
                 <w:rStyle w:val="Hyperlink"/>
@@ -730,7 +878,7 @@
                 <w:noProof/>
                 <w:webHidden/>
               </w:rPr>
-              <w:instrText xml:space="preserve"> PAGEREF _Toc525723671 \h </w:instrText>
+              <w:instrText xml:space="preserve"> PAGEREF _Toc526329950 \h </w:instrText>
             </w:r>
             <w:r>
               <w:rPr>
@@ -751,6 +899,1336 @@
                 <w:webHidden/>
               </w:rPr>
               <w:t>3</w:t>
+            </w:r>
+            <w:r>
+              <w:rPr>
+                <w:noProof/>
+                <w:webHidden/>
+              </w:rPr>
+              <w:fldChar w:fldCharType="end"/>
+            </w:r>
+          </w:hyperlink>
+        </w:p>
+        <w:p>
+          <w:pPr>
+            <w:pStyle w:val="TOC1"/>
+            <w:tabs>
+              <w:tab w:val="right" w:leader="dot" w:pos="9016"/>
+            </w:tabs>
+            <w:rPr>
+              <w:rFonts w:eastAsiaTheme="minorEastAsia"/>
+              <w:noProof/>
+              <w:lang w:eastAsia="en-GB"/>
+            </w:rPr>
+          </w:pPr>
+          <w:hyperlink w:anchor="_Toc526329951" w:history="1">
+            <w:r>
+              <w:rPr>
+                <w:rStyle w:val="Hyperlink"/>
+                <w:noProof/>
+              </w:rPr>
+              <w:t>2.0 – Game Design Document</w:t>
+            </w:r>
+            <w:r>
+              <w:rPr>
+                <w:noProof/>
+                <w:webHidden/>
+              </w:rPr>
+              <w:tab/>
+            </w:r>
+            <w:r>
+              <w:rPr>
+                <w:noProof/>
+                <w:webHidden/>
+              </w:rPr>
+              <w:fldChar w:fldCharType="begin"/>
+            </w:r>
+            <w:r>
+              <w:rPr>
+                <w:noProof/>
+                <w:webHidden/>
+              </w:rPr>
+              <w:instrText xml:space="preserve"> PAGEREF _Toc526329951 \h </w:instrText>
+            </w:r>
+            <w:r>
+              <w:rPr>
+                <w:noProof/>
+                <w:webHidden/>
+              </w:rPr>
+            </w:r>
+            <w:r>
+              <w:rPr>
+                <w:noProof/>
+                <w:webHidden/>
+              </w:rPr>
+              <w:fldChar w:fldCharType="separate"/>
+            </w:r>
+            <w:r>
+              <w:rPr>
+                <w:noProof/>
+                <w:webHidden/>
+              </w:rPr>
+              <w:t>4</w:t>
+            </w:r>
+            <w:r>
+              <w:rPr>
+                <w:noProof/>
+                <w:webHidden/>
+              </w:rPr>
+              <w:fldChar w:fldCharType="end"/>
+            </w:r>
+          </w:hyperlink>
+        </w:p>
+        <w:p>
+          <w:pPr>
+            <w:pStyle w:val="TOC2"/>
+            <w:tabs>
+              <w:tab w:val="right" w:leader="dot" w:pos="9016"/>
+            </w:tabs>
+            <w:rPr>
+              <w:rFonts w:eastAsiaTheme="minorEastAsia"/>
+              <w:noProof/>
+              <w:lang w:eastAsia="en-GB"/>
+            </w:rPr>
+          </w:pPr>
+          <w:hyperlink w:anchor="_Toc526329952" w:history="1">
+            <w:r>
+              <w:rPr>
+                <w:rStyle w:val="Hyperlink"/>
+                <w:noProof/>
+              </w:rPr>
+              <w:t>2.1 – Gameplay</w:t>
+            </w:r>
+            <w:r>
+              <w:rPr>
+                <w:noProof/>
+                <w:webHidden/>
+              </w:rPr>
+              <w:tab/>
+            </w:r>
+            <w:r>
+              <w:rPr>
+                <w:noProof/>
+                <w:webHidden/>
+              </w:rPr>
+              <w:fldChar w:fldCharType="begin"/>
+            </w:r>
+            <w:r>
+              <w:rPr>
+                <w:noProof/>
+                <w:webHidden/>
+              </w:rPr>
+              <w:instrText xml:space="preserve"> PAGEREF _Toc526329952 \h </w:instrText>
+            </w:r>
+            <w:r>
+              <w:rPr>
+                <w:noProof/>
+                <w:webHidden/>
+              </w:rPr>
+            </w:r>
+            <w:r>
+              <w:rPr>
+                <w:noProof/>
+                <w:webHidden/>
+              </w:rPr>
+              <w:fldChar w:fldCharType="separate"/>
+            </w:r>
+            <w:r>
+              <w:rPr>
+                <w:noProof/>
+                <w:webHidden/>
+              </w:rPr>
+              <w:t>4</w:t>
+            </w:r>
+            <w:r>
+              <w:rPr>
+                <w:noProof/>
+                <w:webHidden/>
+              </w:rPr>
+              <w:fldChar w:fldCharType="end"/>
+            </w:r>
+          </w:hyperlink>
+        </w:p>
+        <w:p>
+          <w:pPr>
+            <w:pStyle w:val="TOC2"/>
+            <w:tabs>
+              <w:tab w:val="right" w:leader="dot" w:pos="9016"/>
+            </w:tabs>
+            <w:rPr>
+              <w:rFonts w:eastAsiaTheme="minorEastAsia"/>
+              <w:noProof/>
+              <w:lang w:eastAsia="en-GB"/>
+            </w:rPr>
+          </w:pPr>
+          <w:hyperlink w:anchor="_Toc526329953" w:history="1">
+            <w:r>
+              <w:rPr>
+                <w:rStyle w:val="Hyperlink"/>
+                <w:noProof/>
+              </w:rPr>
+              <w:t>2.2 – Influences</w:t>
+            </w:r>
+            <w:r>
+              <w:rPr>
+                <w:noProof/>
+                <w:webHidden/>
+              </w:rPr>
+              <w:tab/>
+            </w:r>
+            <w:r>
+              <w:rPr>
+                <w:noProof/>
+                <w:webHidden/>
+              </w:rPr>
+              <w:fldChar w:fldCharType="begin"/>
+            </w:r>
+            <w:r>
+              <w:rPr>
+                <w:noProof/>
+                <w:webHidden/>
+              </w:rPr>
+              <w:instrText xml:space="preserve"> PAGEREF _Toc526329953 \h </w:instrText>
+            </w:r>
+            <w:r>
+              <w:rPr>
+                <w:noProof/>
+                <w:webHidden/>
+              </w:rPr>
+            </w:r>
+            <w:r>
+              <w:rPr>
+                <w:noProof/>
+                <w:webHidden/>
+              </w:rPr>
+              <w:fldChar w:fldCharType="separate"/>
+            </w:r>
+            <w:r>
+              <w:rPr>
+                <w:noProof/>
+                <w:webHidden/>
+              </w:rPr>
+              <w:t>4</w:t>
+            </w:r>
+            <w:r>
+              <w:rPr>
+                <w:noProof/>
+                <w:webHidden/>
+              </w:rPr>
+              <w:fldChar w:fldCharType="end"/>
+            </w:r>
+          </w:hyperlink>
+        </w:p>
+        <w:p>
+          <w:pPr>
+            <w:pStyle w:val="TOC2"/>
+            <w:tabs>
+              <w:tab w:val="right" w:leader="dot" w:pos="9016"/>
+            </w:tabs>
+            <w:rPr>
+              <w:rFonts w:eastAsiaTheme="minorEastAsia"/>
+              <w:noProof/>
+              <w:lang w:eastAsia="en-GB"/>
+            </w:rPr>
+          </w:pPr>
+          <w:hyperlink w:anchor="_Toc526329954" w:history="1">
+            <w:r>
+              <w:rPr>
+                <w:rStyle w:val="Hyperlink"/>
+                <w:noProof/>
+              </w:rPr>
+              <w:t>2.3 – Game Type &amp; Research</w:t>
+            </w:r>
+            <w:r>
+              <w:rPr>
+                <w:noProof/>
+                <w:webHidden/>
+              </w:rPr>
+              <w:tab/>
+            </w:r>
+            <w:r>
+              <w:rPr>
+                <w:noProof/>
+                <w:webHidden/>
+              </w:rPr>
+              <w:fldChar w:fldCharType="begin"/>
+            </w:r>
+            <w:r>
+              <w:rPr>
+                <w:noProof/>
+                <w:webHidden/>
+              </w:rPr>
+              <w:instrText xml:space="preserve"> PAGEREF _Toc526329954 \h </w:instrText>
+            </w:r>
+            <w:r>
+              <w:rPr>
+                <w:noProof/>
+                <w:webHidden/>
+              </w:rPr>
+            </w:r>
+            <w:r>
+              <w:rPr>
+                <w:noProof/>
+                <w:webHidden/>
+              </w:rPr>
+              <w:fldChar w:fldCharType="separate"/>
+            </w:r>
+            <w:r>
+              <w:rPr>
+                <w:noProof/>
+                <w:webHidden/>
+              </w:rPr>
+              <w:t>4</w:t>
+            </w:r>
+            <w:r>
+              <w:rPr>
+                <w:noProof/>
+                <w:webHidden/>
+              </w:rPr>
+              <w:fldChar w:fldCharType="end"/>
+            </w:r>
+          </w:hyperlink>
+        </w:p>
+        <w:p>
+          <w:pPr>
+            <w:pStyle w:val="TOC2"/>
+            <w:tabs>
+              <w:tab w:val="right" w:leader="dot" w:pos="9016"/>
+            </w:tabs>
+            <w:rPr>
+              <w:rFonts w:eastAsiaTheme="minorEastAsia"/>
+              <w:noProof/>
+              <w:lang w:eastAsia="en-GB"/>
+            </w:rPr>
+          </w:pPr>
+          <w:hyperlink w:anchor="_Toc526329955" w:history="1">
+            <w:r>
+              <w:rPr>
+                <w:rStyle w:val="Hyperlink"/>
+                <w:noProof/>
+              </w:rPr>
+              <w:t>2.4 – Target Audience</w:t>
+            </w:r>
+            <w:r>
+              <w:rPr>
+                <w:noProof/>
+                <w:webHidden/>
+              </w:rPr>
+              <w:tab/>
+            </w:r>
+            <w:r>
+              <w:rPr>
+                <w:noProof/>
+                <w:webHidden/>
+              </w:rPr>
+              <w:fldChar w:fldCharType="begin"/>
+            </w:r>
+            <w:r>
+              <w:rPr>
+                <w:noProof/>
+                <w:webHidden/>
+              </w:rPr>
+              <w:instrText xml:space="preserve"> PAGEREF _Toc526329955 \h </w:instrText>
+            </w:r>
+            <w:r>
+              <w:rPr>
+                <w:noProof/>
+                <w:webHidden/>
+              </w:rPr>
+            </w:r>
+            <w:r>
+              <w:rPr>
+                <w:noProof/>
+                <w:webHidden/>
+              </w:rPr>
+              <w:fldChar w:fldCharType="separate"/>
+            </w:r>
+            <w:r>
+              <w:rPr>
+                <w:noProof/>
+                <w:webHidden/>
+              </w:rPr>
+              <w:t>4</w:t>
+            </w:r>
+            <w:r>
+              <w:rPr>
+                <w:noProof/>
+                <w:webHidden/>
+              </w:rPr>
+              <w:fldChar w:fldCharType="end"/>
+            </w:r>
+          </w:hyperlink>
+        </w:p>
+        <w:p>
+          <w:pPr>
+            <w:pStyle w:val="TOC2"/>
+            <w:tabs>
+              <w:tab w:val="right" w:leader="dot" w:pos="9016"/>
+            </w:tabs>
+            <w:rPr>
+              <w:rFonts w:eastAsiaTheme="minorEastAsia"/>
+              <w:noProof/>
+              <w:lang w:eastAsia="en-GB"/>
+            </w:rPr>
+          </w:pPr>
+          <w:hyperlink w:anchor="_Toc526329956" w:history="1">
+            <w:r>
+              <w:rPr>
+                <w:rStyle w:val="Hyperlink"/>
+                <w:noProof/>
+              </w:rPr>
+              <w:t>2.5 – Narrative</w:t>
+            </w:r>
+            <w:r>
+              <w:rPr>
+                <w:noProof/>
+                <w:webHidden/>
+              </w:rPr>
+              <w:tab/>
+            </w:r>
+            <w:r>
+              <w:rPr>
+                <w:noProof/>
+                <w:webHidden/>
+              </w:rPr>
+              <w:fldChar w:fldCharType="begin"/>
+            </w:r>
+            <w:r>
+              <w:rPr>
+                <w:noProof/>
+                <w:webHidden/>
+              </w:rPr>
+              <w:instrText xml:space="preserve"> PAGEREF _Toc526329956 \h </w:instrText>
+            </w:r>
+            <w:r>
+              <w:rPr>
+                <w:noProof/>
+                <w:webHidden/>
+              </w:rPr>
+            </w:r>
+            <w:r>
+              <w:rPr>
+                <w:noProof/>
+                <w:webHidden/>
+              </w:rPr>
+              <w:fldChar w:fldCharType="separate"/>
+            </w:r>
+            <w:r>
+              <w:rPr>
+                <w:noProof/>
+                <w:webHidden/>
+              </w:rPr>
+              <w:t>4</w:t>
+            </w:r>
+            <w:r>
+              <w:rPr>
+                <w:noProof/>
+                <w:webHidden/>
+              </w:rPr>
+              <w:fldChar w:fldCharType="end"/>
+            </w:r>
+          </w:hyperlink>
+        </w:p>
+        <w:p>
+          <w:pPr>
+            <w:pStyle w:val="TOC2"/>
+            <w:tabs>
+              <w:tab w:val="right" w:leader="dot" w:pos="9016"/>
+            </w:tabs>
+            <w:rPr>
+              <w:rFonts w:eastAsiaTheme="minorEastAsia"/>
+              <w:noProof/>
+              <w:lang w:eastAsia="en-GB"/>
+            </w:rPr>
+          </w:pPr>
+          <w:hyperlink w:anchor="_Toc526329957" w:history="1">
+            <w:r>
+              <w:rPr>
+                <w:rStyle w:val="Hyperlink"/>
+                <w:noProof/>
+              </w:rPr>
+              <w:t>2.6 – Graphics &amp; Design</w:t>
+            </w:r>
+            <w:r>
+              <w:rPr>
+                <w:noProof/>
+                <w:webHidden/>
+              </w:rPr>
+              <w:tab/>
+            </w:r>
+            <w:r>
+              <w:rPr>
+                <w:noProof/>
+                <w:webHidden/>
+              </w:rPr>
+              <w:fldChar w:fldCharType="begin"/>
+            </w:r>
+            <w:r>
+              <w:rPr>
+                <w:noProof/>
+                <w:webHidden/>
+              </w:rPr>
+              <w:instrText xml:space="preserve"> PAGEREF _Toc526329957 \h </w:instrText>
+            </w:r>
+            <w:r>
+              <w:rPr>
+                <w:noProof/>
+                <w:webHidden/>
+              </w:rPr>
+            </w:r>
+            <w:r>
+              <w:rPr>
+                <w:noProof/>
+                <w:webHidden/>
+              </w:rPr>
+              <w:fldChar w:fldCharType="separate"/>
+            </w:r>
+            <w:r>
+              <w:rPr>
+                <w:noProof/>
+                <w:webHidden/>
+              </w:rPr>
+              <w:t>4</w:t>
+            </w:r>
+            <w:r>
+              <w:rPr>
+                <w:noProof/>
+                <w:webHidden/>
+              </w:rPr>
+              <w:fldChar w:fldCharType="end"/>
+            </w:r>
+          </w:hyperlink>
+        </w:p>
+        <w:p>
+          <w:pPr>
+            <w:pStyle w:val="TOC2"/>
+            <w:tabs>
+              <w:tab w:val="right" w:leader="dot" w:pos="9016"/>
+            </w:tabs>
+            <w:rPr>
+              <w:rFonts w:eastAsiaTheme="minorEastAsia"/>
+              <w:noProof/>
+              <w:lang w:eastAsia="en-GB"/>
+            </w:rPr>
+          </w:pPr>
+          <w:hyperlink w:anchor="_Toc526329958" w:history="1">
+            <w:r>
+              <w:rPr>
+                <w:rStyle w:val="Hyperlink"/>
+                <w:noProof/>
+              </w:rPr>
+              <w:t>2.7 – Level Design</w:t>
+            </w:r>
+            <w:r>
+              <w:rPr>
+                <w:noProof/>
+                <w:webHidden/>
+              </w:rPr>
+              <w:tab/>
+            </w:r>
+            <w:r>
+              <w:rPr>
+                <w:noProof/>
+                <w:webHidden/>
+              </w:rPr>
+              <w:fldChar w:fldCharType="begin"/>
+            </w:r>
+            <w:r>
+              <w:rPr>
+                <w:noProof/>
+                <w:webHidden/>
+              </w:rPr>
+              <w:instrText xml:space="preserve"> PAGEREF _Toc526329958 \h </w:instrText>
+            </w:r>
+            <w:r>
+              <w:rPr>
+                <w:noProof/>
+                <w:webHidden/>
+              </w:rPr>
+            </w:r>
+            <w:r>
+              <w:rPr>
+                <w:noProof/>
+                <w:webHidden/>
+              </w:rPr>
+              <w:fldChar w:fldCharType="separate"/>
+            </w:r>
+            <w:r>
+              <w:rPr>
+                <w:noProof/>
+                <w:webHidden/>
+              </w:rPr>
+              <w:t>4</w:t>
+            </w:r>
+            <w:r>
+              <w:rPr>
+                <w:noProof/>
+                <w:webHidden/>
+              </w:rPr>
+              <w:fldChar w:fldCharType="end"/>
+            </w:r>
+          </w:hyperlink>
+        </w:p>
+        <w:p>
+          <w:pPr>
+            <w:pStyle w:val="TOC3"/>
+            <w:tabs>
+              <w:tab w:val="right" w:leader="dot" w:pos="9016"/>
+            </w:tabs>
+            <w:rPr>
+              <w:rFonts w:eastAsiaTheme="minorEastAsia"/>
+              <w:noProof/>
+              <w:lang w:eastAsia="en-GB"/>
+            </w:rPr>
+          </w:pPr>
+          <w:hyperlink w:anchor="_Toc526329959" w:history="1">
+            <w:r>
+              <w:rPr>
+                <w:rStyle w:val="Hyperlink"/>
+                <w:noProof/>
+              </w:rPr>
+              <w:t>2.7.1 – Level Layout</w:t>
+            </w:r>
+            <w:r>
+              <w:rPr>
+                <w:noProof/>
+                <w:webHidden/>
+              </w:rPr>
+              <w:tab/>
+            </w:r>
+            <w:r>
+              <w:rPr>
+                <w:noProof/>
+                <w:webHidden/>
+              </w:rPr>
+              <w:fldChar w:fldCharType="begin"/>
+            </w:r>
+            <w:r>
+              <w:rPr>
+                <w:noProof/>
+                <w:webHidden/>
+              </w:rPr>
+              <w:instrText xml:space="preserve"> PAGEREF _Toc526329959 \h </w:instrText>
+            </w:r>
+            <w:r>
+              <w:rPr>
+                <w:noProof/>
+                <w:webHidden/>
+              </w:rPr>
+            </w:r>
+            <w:r>
+              <w:rPr>
+                <w:noProof/>
+                <w:webHidden/>
+              </w:rPr>
+              <w:fldChar w:fldCharType="separate"/>
+            </w:r>
+            <w:r>
+              <w:rPr>
+                <w:noProof/>
+                <w:webHidden/>
+              </w:rPr>
+              <w:t>4</w:t>
+            </w:r>
+            <w:r>
+              <w:rPr>
+                <w:noProof/>
+                <w:webHidden/>
+              </w:rPr>
+              <w:fldChar w:fldCharType="end"/>
+            </w:r>
+          </w:hyperlink>
+        </w:p>
+        <w:p>
+          <w:pPr>
+            <w:pStyle w:val="TOC3"/>
+            <w:tabs>
+              <w:tab w:val="right" w:leader="dot" w:pos="9016"/>
+            </w:tabs>
+            <w:rPr>
+              <w:rFonts w:eastAsiaTheme="minorEastAsia"/>
+              <w:noProof/>
+              <w:lang w:eastAsia="en-GB"/>
+            </w:rPr>
+          </w:pPr>
+          <w:hyperlink w:anchor="_Toc526329960" w:history="1">
+            <w:r>
+              <w:rPr>
+                <w:rStyle w:val="Hyperlink"/>
+                <w:noProof/>
+              </w:rPr>
+              <w:t>2.7.2 – Ambience</w:t>
+            </w:r>
+            <w:r>
+              <w:rPr>
+                <w:noProof/>
+                <w:webHidden/>
+              </w:rPr>
+              <w:tab/>
+            </w:r>
+            <w:r>
+              <w:rPr>
+                <w:noProof/>
+                <w:webHidden/>
+              </w:rPr>
+              <w:fldChar w:fldCharType="begin"/>
+            </w:r>
+            <w:r>
+              <w:rPr>
+                <w:noProof/>
+                <w:webHidden/>
+              </w:rPr>
+              <w:instrText xml:space="preserve"> PAGEREF _Toc526329960 \h </w:instrText>
+            </w:r>
+            <w:r>
+              <w:rPr>
+                <w:noProof/>
+                <w:webHidden/>
+              </w:rPr>
+            </w:r>
+            <w:r>
+              <w:rPr>
+                <w:noProof/>
+                <w:webHidden/>
+              </w:rPr>
+              <w:fldChar w:fldCharType="separate"/>
+            </w:r>
+            <w:r>
+              <w:rPr>
+                <w:noProof/>
+                <w:webHidden/>
+              </w:rPr>
+              <w:t>5</w:t>
+            </w:r>
+            <w:r>
+              <w:rPr>
+                <w:noProof/>
+                <w:webHidden/>
+              </w:rPr>
+              <w:fldChar w:fldCharType="end"/>
+            </w:r>
+          </w:hyperlink>
+        </w:p>
+        <w:p>
+          <w:pPr>
+            <w:pStyle w:val="TOC2"/>
+            <w:tabs>
+              <w:tab w:val="right" w:leader="dot" w:pos="9016"/>
+            </w:tabs>
+            <w:rPr>
+              <w:rFonts w:eastAsiaTheme="minorEastAsia"/>
+              <w:noProof/>
+              <w:lang w:eastAsia="en-GB"/>
+            </w:rPr>
+          </w:pPr>
+          <w:hyperlink w:anchor="_Toc526329961" w:history="1">
+            <w:r>
+              <w:rPr>
+                <w:rStyle w:val="Hyperlink"/>
+                <w:noProof/>
+              </w:rPr>
+              <w:t>2.8 – Audio Design</w:t>
+            </w:r>
+            <w:r>
+              <w:rPr>
+                <w:noProof/>
+                <w:webHidden/>
+              </w:rPr>
+              <w:tab/>
+            </w:r>
+            <w:r>
+              <w:rPr>
+                <w:noProof/>
+                <w:webHidden/>
+              </w:rPr>
+              <w:fldChar w:fldCharType="begin"/>
+            </w:r>
+            <w:r>
+              <w:rPr>
+                <w:noProof/>
+                <w:webHidden/>
+              </w:rPr>
+              <w:instrText xml:space="preserve"> PAGEREF _Toc526329961 \h </w:instrText>
+            </w:r>
+            <w:r>
+              <w:rPr>
+                <w:noProof/>
+                <w:webHidden/>
+              </w:rPr>
+            </w:r>
+            <w:r>
+              <w:rPr>
+                <w:noProof/>
+                <w:webHidden/>
+              </w:rPr>
+              <w:fldChar w:fldCharType="separate"/>
+            </w:r>
+            <w:r>
+              <w:rPr>
+                <w:noProof/>
+                <w:webHidden/>
+              </w:rPr>
+              <w:t>5</w:t>
+            </w:r>
+            <w:r>
+              <w:rPr>
+                <w:noProof/>
+                <w:webHidden/>
+              </w:rPr>
+              <w:fldChar w:fldCharType="end"/>
+            </w:r>
+          </w:hyperlink>
+        </w:p>
+        <w:p>
+          <w:pPr>
+            <w:pStyle w:val="TOC2"/>
+            <w:tabs>
+              <w:tab w:val="right" w:leader="dot" w:pos="9016"/>
+            </w:tabs>
+            <w:rPr>
+              <w:rFonts w:eastAsiaTheme="minorEastAsia"/>
+              <w:noProof/>
+              <w:lang w:eastAsia="en-GB"/>
+            </w:rPr>
+          </w:pPr>
+          <w:hyperlink w:anchor="_Toc526329962" w:history="1">
+            <w:r>
+              <w:rPr>
+                <w:rStyle w:val="Hyperlink"/>
+                <w:noProof/>
+              </w:rPr>
+              <w:t>2.9 – Moodboard</w:t>
+            </w:r>
+            <w:r>
+              <w:rPr>
+                <w:noProof/>
+                <w:webHidden/>
+              </w:rPr>
+              <w:tab/>
+            </w:r>
+            <w:r>
+              <w:rPr>
+                <w:noProof/>
+                <w:webHidden/>
+              </w:rPr>
+              <w:fldChar w:fldCharType="begin"/>
+            </w:r>
+            <w:r>
+              <w:rPr>
+                <w:noProof/>
+                <w:webHidden/>
+              </w:rPr>
+              <w:instrText xml:space="preserve"> PAGEREF _Toc526329962 \h </w:instrText>
+            </w:r>
+            <w:r>
+              <w:rPr>
+                <w:noProof/>
+                <w:webHidden/>
+              </w:rPr>
+            </w:r>
+            <w:r>
+              <w:rPr>
+                <w:noProof/>
+                <w:webHidden/>
+              </w:rPr>
+              <w:fldChar w:fldCharType="separate"/>
+            </w:r>
+            <w:r>
+              <w:rPr>
+                <w:noProof/>
+                <w:webHidden/>
+              </w:rPr>
+              <w:t>6</w:t>
+            </w:r>
+            <w:r>
+              <w:rPr>
+                <w:noProof/>
+                <w:webHidden/>
+              </w:rPr>
+              <w:fldChar w:fldCharType="end"/>
+            </w:r>
+          </w:hyperlink>
+        </w:p>
+        <w:p>
+          <w:pPr>
+            <w:pStyle w:val="TOC1"/>
+            <w:tabs>
+              <w:tab w:val="right" w:leader="dot" w:pos="9016"/>
+            </w:tabs>
+            <w:rPr>
+              <w:rFonts w:eastAsiaTheme="minorEastAsia"/>
+              <w:noProof/>
+              <w:lang w:eastAsia="en-GB"/>
+            </w:rPr>
+          </w:pPr>
+          <w:hyperlink w:anchor="_Toc526329963" w:history="1">
+            <w:r>
+              <w:rPr>
+                <w:rStyle w:val="Hyperlink"/>
+                <w:noProof/>
+              </w:rPr>
+              <w:t>3.0 – Technical Design Document</w:t>
+            </w:r>
+            <w:r>
+              <w:rPr>
+                <w:noProof/>
+                <w:webHidden/>
+              </w:rPr>
+              <w:tab/>
+            </w:r>
+            <w:r>
+              <w:rPr>
+                <w:noProof/>
+                <w:webHidden/>
+              </w:rPr>
+              <w:fldChar w:fldCharType="begin"/>
+            </w:r>
+            <w:r>
+              <w:rPr>
+                <w:noProof/>
+                <w:webHidden/>
+              </w:rPr>
+              <w:instrText xml:space="preserve"> PAGEREF _Toc526329963 \h </w:instrText>
+            </w:r>
+            <w:r>
+              <w:rPr>
+                <w:noProof/>
+                <w:webHidden/>
+              </w:rPr>
+            </w:r>
+            <w:r>
+              <w:rPr>
+                <w:noProof/>
+                <w:webHidden/>
+              </w:rPr>
+              <w:fldChar w:fldCharType="separate"/>
+            </w:r>
+            <w:r>
+              <w:rPr>
+                <w:noProof/>
+                <w:webHidden/>
+              </w:rPr>
+              <w:t>7</w:t>
+            </w:r>
+            <w:r>
+              <w:rPr>
+                <w:noProof/>
+                <w:webHidden/>
+              </w:rPr>
+              <w:fldChar w:fldCharType="end"/>
+            </w:r>
+          </w:hyperlink>
+        </w:p>
+        <w:p>
+          <w:pPr>
+            <w:pStyle w:val="TOC2"/>
+            <w:tabs>
+              <w:tab w:val="right" w:leader="dot" w:pos="9016"/>
+            </w:tabs>
+            <w:rPr>
+              <w:rFonts w:eastAsiaTheme="minorEastAsia"/>
+              <w:noProof/>
+              <w:lang w:eastAsia="en-GB"/>
+            </w:rPr>
+          </w:pPr>
+          <w:hyperlink w:anchor="_Toc526329964" w:history="1">
+            <w:r>
+              <w:rPr>
+                <w:rStyle w:val="Hyperlink"/>
+                <w:noProof/>
+              </w:rPr>
+              <w:t>3.1 – Development Approach</w:t>
+            </w:r>
+            <w:r>
+              <w:rPr>
+                <w:noProof/>
+                <w:webHidden/>
+              </w:rPr>
+              <w:tab/>
+            </w:r>
+            <w:r>
+              <w:rPr>
+                <w:noProof/>
+                <w:webHidden/>
+              </w:rPr>
+              <w:fldChar w:fldCharType="begin"/>
+            </w:r>
+            <w:r>
+              <w:rPr>
+                <w:noProof/>
+                <w:webHidden/>
+              </w:rPr>
+              <w:instrText xml:space="preserve"> PAGEREF _Toc526329964 \h </w:instrText>
+            </w:r>
+            <w:r>
+              <w:rPr>
+                <w:noProof/>
+                <w:webHidden/>
+              </w:rPr>
+            </w:r>
+            <w:r>
+              <w:rPr>
+                <w:noProof/>
+                <w:webHidden/>
+              </w:rPr>
+              <w:fldChar w:fldCharType="separate"/>
+            </w:r>
+            <w:r>
+              <w:rPr>
+                <w:noProof/>
+                <w:webHidden/>
+              </w:rPr>
+              <w:t>7</w:t>
+            </w:r>
+            <w:r>
+              <w:rPr>
+                <w:noProof/>
+                <w:webHidden/>
+              </w:rPr>
+              <w:fldChar w:fldCharType="end"/>
+            </w:r>
+          </w:hyperlink>
+        </w:p>
+        <w:p>
+          <w:pPr>
+            <w:pStyle w:val="TOC2"/>
+            <w:tabs>
+              <w:tab w:val="right" w:leader="dot" w:pos="9016"/>
+            </w:tabs>
+            <w:rPr>
+              <w:rFonts w:eastAsiaTheme="minorEastAsia"/>
+              <w:noProof/>
+              <w:lang w:eastAsia="en-GB"/>
+            </w:rPr>
+          </w:pPr>
+          <w:hyperlink w:anchor="_Toc526329965" w:history="1">
+            <w:r>
+              <w:rPr>
+                <w:rStyle w:val="Hyperlink"/>
+                <w:noProof/>
+              </w:rPr>
+              <w:t>3.2 – Target Platform</w:t>
+            </w:r>
+            <w:r>
+              <w:rPr>
+                <w:noProof/>
+                <w:webHidden/>
+              </w:rPr>
+              <w:tab/>
+            </w:r>
+            <w:r>
+              <w:rPr>
+                <w:noProof/>
+                <w:webHidden/>
+              </w:rPr>
+              <w:fldChar w:fldCharType="begin"/>
+            </w:r>
+            <w:r>
+              <w:rPr>
+                <w:noProof/>
+                <w:webHidden/>
+              </w:rPr>
+              <w:instrText xml:space="preserve"> PAGEREF _Toc526329965 \h </w:instrText>
+            </w:r>
+            <w:r>
+              <w:rPr>
+                <w:noProof/>
+                <w:webHidden/>
+              </w:rPr>
+            </w:r>
+            <w:r>
+              <w:rPr>
+                <w:noProof/>
+                <w:webHidden/>
+              </w:rPr>
+              <w:fldChar w:fldCharType="separate"/>
+            </w:r>
+            <w:r>
+              <w:rPr>
+                <w:noProof/>
+                <w:webHidden/>
+              </w:rPr>
+              <w:t>7</w:t>
+            </w:r>
+            <w:r>
+              <w:rPr>
+                <w:noProof/>
+                <w:webHidden/>
+              </w:rPr>
+              <w:fldChar w:fldCharType="end"/>
+            </w:r>
+          </w:hyperlink>
+        </w:p>
+        <w:p>
+          <w:pPr>
+            <w:pStyle w:val="TOC2"/>
+            <w:tabs>
+              <w:tab w:val="right" w:leader="dot" w:pos="9016"/>
+            </w:tabs>
+            <w:rPr>
+              <w:rFonts w:eastAsiaTheme="minorEastAsia"/>
+              <w:noProof/>
+              <w:lang w:eastAsia="en-GB"/>
+            </w:rPr>
+          </w:pPr>
+          <w:hyperlink w:anchor="_Toc526329966" w:history="1">
+            <w:r>
+              <w:rPr>
+                <w:rStyle w:val="Hyperlink"/>
+                <w:noProof/>
+              </w:rPr>
+              <w:t>3.3 – Hardware &amp; Software</w:t>
+            </w:r>
+            <w:r>
+              <w:rPr>
+                <w:noProof/>
+                <w:webHidden/>
+              </w:rPr>
+              <w:tab/>
+            </w:r>
+            <w:r>
+              <w:rPr>
+                <w:noProof/>
+                <w:webHidden/>
+              </w:rPr>
+              <w:fldChar w:fldCharType="begin"/>
+            </w:r>
+            <w:r>
+              <w:rPr>
+                <w:noProof/>
+                <w:webHidden/>
+              </w:rPr>
+              <w:instrText xml:space="preserve"> PAGEREF _Toc526329966 \h </w:instrText>
+            </w:r>
+            <w:r>
+              <w:rPr>
+                <w:noProof/>
+                <w:webHidden/>
+              </w:rPr>
+            </w:r>
+            <w:r>
+              <w:rPr>
+                <w:noProof/>
+                <w:webHidden/>
+              </w:rPr>
+              <w:fldChar w:fldCharType="separate"/>
+            </w:r>
+            <w:r>
+              <w:rPr>
+                <w:noProof/>
+                <w:webHidden/>
+              </w:rPr>
+              <w:t>7</w:t>
+            </w:r>
+            <w:r>
+              <w:rPr>
+                <w:noProof/>
+                <w:webHidden/>
+              </w:rPr>
+              <w:fldChar w:fldCharType="end"/>
+            </w:r>
+          </w:hyperlink>
+        </w:p>
+        <w:p>
+          <w:pPr>
+            <w:pStyle w:val="TOC2"/>
+            <w:tabs>
+              <w:tab w:val="right" w:leader="dot" w:pos="9016"/>
+            </w:tabs>
+            <w:rPr>
+              <w:rFonts w:eastAsiaTheme="minorEastAsia"/>
+              <w:noProof/>
+              <w:lang w:eastAsia="en-GB"/>
+            </w:rPr>
+          </w:pPr>
+          <w:hyperlink w:anchor="_Toc526329967" w:history="1">
+            <w:r>
+              <w:rPr>
+                <w:rStyle w:val="Hyperlink"/>
+                <w:noProof/>
+              </w:rPr>
+              <w:t>3.4 – Mechanics</w:t>
+            </w:r>
+            <w:r>
+              <w:rPr>
+                <w:noProof/>
+                <w:webHidden/>
+              </w:rPr>
+              <w:tab/>
+            </w:r>
+            <w:r>
+              <w:rPr>
+                <w:noProof/>
+                <w:webHidden/>
+              </w:rPr>
+              <w:fldChar w:fldCharType="begin"/>
+            </w:r>
+            <w:r>
+              <w:rPr>
+                <w:noProof/>
+                <w:webHidden/>
+              </w:rPr>
+              <w:instrText xml:space="preserve"> PAGEREF _Toc526329967 \h </w:instrText>
+            </w:r>
+            <w:r>
+              <w:rPr>
+                <w:noProof/>
+                <w:webHidden/>
+              </w:rPr>
+            </w:r>
+            <w:r>
+              <w:rPr>
+                <w:noProof/>
+                <w:webHidden/>
+              </w:rPr>
+              <w:fldChar w:fldCharType="separate"/>
+            </w:r>
+            <w:r>
+              <w:rPr>
+                <w:noProof/>
+                <w:webHidden/>
+              </w:rPr>
+              <w:t>7</w:t>
+            </w:r>
+            <w:r>
+              <w:rPr>
+                <w:noProof/>
+                <w:webHidden/>
+              </w:rPr>
+              <w:fldChar w:fldCharType="end"/>
+            </w:r>
+          </w:hyperlink>
+        </w:p>
+        <w:p>
+          <w:pPr>
+            <w:pStyle w:val="TOC2"/>
+            <w:tabs>
+              <w:tab w:val="right" w:leader="dot" w:pos="9016"/>
+            </w:tabs>
+            <w:rPr>
+              <w:rFonts w:eastAsiaTheme="minorEastAsia"/>
+              <w:noProof/>
+              <w:lang w:eastAsia="en-GB"/>
+            </w:rPr>
+          </w:pPr>
+          <w:hyperlink w:anchor="_Toc526329968" w:history="1">
+            <w:r>
+              <w:rPr>
+                <w:rStyle w:val="Hyperlink"/>
+                <w:noProof/>
+              </w:rPr>
+              <w:t>3.5 – Development Environment</w:t>
+            </w:r>
+            <w:r>
+              <w:rPr>
+                <w:noProof/>
+                <w:webHidden/>
+              </w:rPr>
+              <w:tab/>
+            </w:r>
+            <w:r>
+              <w:rPr>
+                <w:noProof/>
+                <w:webHidden/>
+              </w:rPr>
+              <w:fldChar w:fldCharType="begin"/>
+            </w:r>
+            <w:r>
+              <w:rPr>
+                <w:noProof/>
+                <w:webHidden/>
+              </w:rPr>
+              <w:instrText xml:space="preserve"> PAGEREF _Toc526329968 \h </w:instrText>
+            </w:r>
+            <w:r>
+              <w:rPr>
+                <w:noProof/>
+                <w:webHidden/>
+              </w:rPr>
+            </w:r>
+            <w:r>
+              <w:rPr>
+                <w:noProof/>
+                <w:webHidden/>
+              </w:rPr>
+              <w:fldChar w:fldCharType="separate"/>
+            </w:r>
+            <w:r>
+              <w:rPr>
+                <w:noProof/>
+                <w:webHidden/>
+              </w:rPr>
+              <w:t>7</w:t>
+            </w:r>
+            <w:r>
+              <w:rPr>
+                <w:noProof/>
+                <w:webHidden/>
+              </w:rPr>
+              <w:fldChar w:fldCharType="end"/>
+            </w:r>
+          </w:hyperlink>
+        </w:p>
+        <w:p>
+          <w:pPr>
+            <w:pStyle w:val="TOC2"/>
+            <w:tabs>
+              <w:tab w:val="right" w:leader="dot" w:pos="9016"/>
+            </w:tabs>
+            <w:rPr>
+              <w:rFonts w:eastAsiaTheme="minorEastAsia"/>
+              <w:noProof/>
+              <w:lang w:eastAsia="en-GB"/>
+            </w:rPr>
+          </w:pPr>
+          <w:hyperlink w:anchor="_Toc526329969" w:history="1">
+            <w:r>
+              <w:rPr>
+                <w:rStyle w:val="Hyperlink"/>
+                <w:noProof/>
+              </w:rPr>
+              <w:t>3.6 – User Interface</w:t>
+            </w:r>
+            <w:r>
+              <w:rPr>
+                <w:noProof/>
+                <w:webHidden/>
+              </w:rPr>
+              <w:tab/>
+            </w:r>
+            <w:r>
+              <w:rPr>
+                <w:noProof/>
+                <w:webHidden/>
+              </w:rPr>
+              <w:fldChar w:fldCharType="begin"/>
+            </w:r>
+            <w:r>
+              <w:rPr>
+                <w:noProof/>
+                <w:webHidden/>
+              </w:rPr>
+              <w:instrText xml:space="preserve"> PAGEREF _Toc526329969 \h </w:instrText>
+            </w:r>
+            <w:r>
+              <w:rPr>
+                <w:noProof/>
+                <w:webHidden/>
+              </w:rPr>
+            </w:r>
+            <w:r>
+              <w:rPr>
+                <w:noProof/>
+                <w:webHidden/>
+              </w:rPr>
+              <w:fldChar w:fldCharType="separate"/>
+            </w:r>
+            <w:r>
+              <w:rPr>
+                <w:noProof/>
+                <w:webHidden/>
+              </w:rPr>
+              <w:t>7</w:t>
             </w:r>
             <w:r>
               <w:rPr>
@@ -777,25 +2255,27 @@
       <w:pPr>
         <w:pStyle w:val="Heading1"/>
       </w:pPr>
+      <w:bookmarkStart w:id="0" w:name="_GoBack"/>
+      <w:bookmarkEnd w:id="0"/>
       <w:r>
         <w:br w:type="page"/>
       </w:r>
-      <w:bookmarkStart w:id="0" w:name="_Toc525723666"/>
+      <w:bookmarkStart w:id="1" w:name="_Toc526329943"/>
       <w:r>
         <w:lastRenderedPageBreak/>
         <w:t>1.0 – Proposed Plan</w:t>
       </w:r>
-      <w:bookmarkEnd w:id="0"/>
+      <w:bookmarkEnd w:id="1"/>
     </w:p>
     <w:p>
       <w:pPr>
         <w:pStyle w:val="Heading2"/>
       </w:pPr>
-      <w:bookmarkStart w:id="1" w:name="_Toc525723667"/>
+      <w:bookmarkStart w:id="2" w:name="_Toc526329944"/>
       <w:r>
         <w:t>1.1 – Development Team</w:t>
       </w:r>
-      <w:bookmarkEnd w:id="1"/>
+      <w:bookmarkEnd w:id="2"/>
     </w:p>
     <w:p>
       <w:r>
@@ -1169,17 +2649,293 @@
     <w:p/>
     <w:p>
       <w:pPr>
-        <w:pStyle w:val="Heading2"/>
-      </w:pPr>
-      <w:bookmarkStart w:id="2" w:name="_Toc525723668"/>
-      <w:r>
-        <w:t>1.2 – Game Outline</w:t>
-      </w:r>
-      <w:bookmarkEnd w:id="2"/>
+        <w:rPr>
+          <w:rFonts w:asciiTheme="majorHAnsi" w:eastAsiaTheme="majorEastAsia" w:hAnsiTheme="majorHAnsi" w:cstheme="majorBidi"/>
+          <w:color w:val="2E74B5" w:themeColor="accent1" w:themeShade="BF"/>
+          <w:sz w:val="26"/>
+          <w:szCs w:val="26"/>
+        </w:rPr>
+      </w:pPr>
+      <w:r>
+        <w:br w:type="page"/>
+      </w:r>
     </w:p>
     <w:p>
-      <w:r>
-        <w:t>This is the game outline section.</w:t>
+      <w:pPr>
+        <w:pStyle w:val="Heading2"/>
+      </w:pPr>
+      <w:bookmarkStart w:id="3" w:name="_Toc526329945"/>
+      <w:r>
+        <w:lastRenderedPageBreak/>
+        <w:t>1.2 – Game Outline</w:t>
+      </w:r>
+      <w:bookmarkEnd w:id="3"/>
+    </w:p>
+    <w:p>
+      <w:pPr>
+        <w:pStyle w:val="Heading3"/>
+      </w:pPr>
+      <w:bookmarkStart w:id="4" w:name="_Toc526329946"/>
+      <w:r>
+        <w:t>1.</w:t>
+      </w:r>
+      <w:r>
+        <w:t>2</w:t>
+      </w:r>
+      <w:r>
+        <w:t>.1 – Pitch</w:t>
+      </w:r>
+      <w:bookmarkEnd w:id="4"/>
+    </w:p>
+    <w:p>
+      <w:pPr>
+        <w:pStyle w:val="NoSpacing"/>
+      </w:pPr>
+    </w:p>
+    <w:tbl>
+      <w:tblPr>
+        <w:tblStyle w:val="TableGrid"/>
+        <w:tblW w:w="0" w:type="auto"/>
+        <w:tblBorders>
+          <w:top w:val="single" w:sz="2" w:space="0" w:color="auto"/>
+          <w:left w:val="single" w:sz="2" w:space="0" w:color="auto"/>
+          <w:bottom w:val="single" w:sz="2" w:space="0" w:color="auto"/>
+          <w:right w:val="single" w:sz="2" w:space="0" w:color="auto"/>
+          <w:insideH w:val="single" w:sz="2" w:space="0" w:color="auto"/>
+          <w:insideV w:val="single" w:sz="2" w:space="0" w:color="auto"/>
+        </w:tblBorders>
+        <w:tblLook w:val="04A0" w:firstRow="1" w:lastRow="0" w:firstColumn="1" w:lastColumn="0" w:noHBand="0" w:noVBand="1"/>
+      </w:tblPr>
+      <w:tblGrid>
+        <w:gridCol w:w="2689"/>
+        <w:gridCol w:w="6327"/>
+      </w:tblGrid>
+      <w:tr>
+        <w:trPr>
+          <w:trHeight w:val="567"/>
+        </w:trPr>
+        <w:tc>
+          <w:tcPr>
+            <w:tcW w:w="2689" w:type="dxa"/>
+          </w:tcPr>
+          <w:p>
+            <w:pPr>
+              <w:rPr>
+                <w:b/>
+              </w:rPr>
+            </w:pPr>
+            <w:r>
+              <w:rPr>
+                <w:b/>
+              </w:rPr>
+              <w:t>Title</w:t>
+            </w:r>
+          </w:p>
+        </w:tc>
+        <w:tc>
+          <w:tcPr>
+            <w:tcW w:w="6327" w:type="dxa"/>
+          </w:tcPr>
+          <w:p>
+            <w:pPr>
+              <w:jc w:val="right"/>
+            </w:pPr>
+            <w:r>
+              <w:t>&lt;&lt;</w:t>
+            </w:r>
+            <w:proofErr w:type="spellStart"/>
+            <w:r>
+              <w:t>GameName</w:t>
+            </w:r>
+            <w:proofErr w:type="spellEnd"/>
+            <w:r>
+              <w:t>&gt;&gt;</w:t>
+            </w:r>
+          </w:p>
+        </w:tc>
+      </w:tr>
+      <w:tr>
+        <w:trPr>
+          <w:trHeight w:val="567"/>
+        </w:trPr>
+        <w:tc>
+          <w:tcPr>
+            <w:tcW w:w="2689" w:type="dxa"/>
+          </w:tcPr>
+          <w:p>
+            <w:pPr>
+              <w:rPr>
+                <w:b/>
+              </w:rPr>
+            </w:pPr>
+            <w:r>
+              <w:rPr>
+                <w:b/>
+              </w:rPr>
+              <w:t>Platform</w:t>
+            </w:r>
+          </w:p>
+        </w:tc>
+        <w:tc>
+          <w:tcPr>
+            <w:tcW w:w="6327" w:type="dxa"/>
+          </w:tcPr>
+          <w:p>
+            <w:pPr>
+              <w:jc w:val="right"/>
+            </w:pPr>
+            <w:r>
+              <w:t>Windows (PC)</w:t>
+            </w:r>
+          </w:p>
+        </w:tc>
+      </w:tr>
+      <w:tr>
+        <w:trPr>
+          <w:trHeight w:val="567"/>
+        </w:trPr>
+        <w:tc>
+          <w:tcPr>
+            <w:tcW w:w="2689" w:type="dxa"/>
+          </w:tcPr>
+          <w:p>
+            <w:pPr>
+              <w:rPr>
+                <w:b/>
+              </w:rPr>
+            </w:pPr>
+            <w:r>
+              <w:rPr>
+                <w:b/>
+              </w:rPr>
+              <w:t>Genre</w:t>
+            </w:r>
+          </w:p>
+        </w:tc>
+        <w:tc>
+          <w:tcPr>
+            <w:tcW w:w="6327" w:type="dxa"/>
+          </w:tcPr>
+          <w:p>
+            <w:pPr>
+              <w:jc w:val="right"/>
+            </w:pPr>
+            <w:r>
+              <w:t>City-Building / Economic Simulator / Real-Time Strategy</w:t>
+            </w:r>
+          </w:p>
+        </w:tc>
+      </w:tr>
+      <w:tr>
+        <w:trPr>
+          <w:trHeight w:val="567"/>
+        </w:trPr>
+        <w:tc>
+          <w:tcPr>
+            <w:tcW w:w="2689" w:type="dxa"/>
+          </w:tcPr>
+          <w:p>
+            <w:pPr>
+              <w:rPr>
+                <w:b/>
+              </w:rPr>
+            </w:pPr>
+            <w:r>
+              <w:rPr>
+                <w:b/>
+              </w:rPr>
+              <w:t>Theme/Setting</w:t>
+            </w:r>
+          </w:p>
+        </w:tc>
+        <w:tc>
+          <w:tcPr>
+            <w:tcW w:w="6327" w:type="dxa"/>
+          </w:tcPr>
+          <w:p>
+            <w:pPr>
+              <w:jc w:val="right"/>
+            </w:pPr>
+            <w:r>
+              <w:t>Set thousands of years ago, when settlers were laying the foundation for their new towns.</w:t>
+            </w:r>
+          </w:p>
+        </w:tc>
+      </w:tr>
+      <w:tr>
+        <w:trPr>
+          <w:trHeight w:val="567"/>
+        </w:trPr>
+        <w:tc>
+          <w:tcPr>
+            <w:tcW w:w="2689" w:type="dxa"/>
+          </w:tcPr>
+          <w:p>
+            <w:pPr>
+              <w:rPr>
+                <w:b/>
+              </w:rPr>
+            </w:pPr>
+            <w:r>
+              <w:rPr>
+                <w:b/>
+              </w:rPr>
+              <w:t>Unique Selling Points</w:t>
+            </w:r>
+          </w:p>
+        </w:tc>
+        <w:tc>
+          <w:tcPr>
+            <w:tcW w:w="6327" w:type="dxa"/>
+          </w:tcPr>
+          <w:p>
+            <w:pPr>
+              <w:pStyle w:val="ListParagraph"/>
+              <w:jc w:val="right"/>
+            </w:pPr>
+            <w:r>
+              <w:t>Most games in this genre are restricted with either a grid or hex-like layout. This is not the case in &lt;&lt;</w:t>
+            </w:r>
+            <w:proofErr w:type="spellStart"/>
+            <w:r>
+              <w:t>GameName</w:t>
+            </w:r>
+            <w:proofErr w:type="spellEnd"/>
+            <w:r>
+              <w:t>&gt;&gt;, as the player will be able to build wherever they wish.</w:t>
+            </w:r>
+          </w:p>
+        </w:tc>
+      </w:tr>
+    </w:tbl>
+    <w:p/>
+    <w:p>
+      <w:pPr>
+        <w:pStyle w:val="Heading3"/>
+      </w:pPr>
+      <w:bookmarkStart w:id="5" w:name="_Toc526329947"/>
+      <w:r>
+        <w:t>1.</w:t>
+      </w:r>
+      <w:r>
+        <w:t>2</w:t>
+      </w:r>
+      <w:r>
+        <w:t>.2 – Summary</w:t>
+      </w:r>
+      <w:bookmarkEnd w:id="5"/>
+    </w:p>
+    <w:p>
+      <w:r>
+        <w:t>&lt;&lt;</w:t>
+      </w:r>
+      <w:proofErr w:type="spellStart"/>
+      <w:r>
+        <w:t>GameName</w:t>
+      </w:r>
+      <w:proofErr w:type="spellEnd"/>
+      <w:r>
+        <w:t xml:space="preserve">&gt;&gt; starts the player off with only a few peasants, some tools and a blank map which is their canvas. The player’s overall goal is simple; build and grow. To do this, they must satisfy the needs of their citizens by providing ample amenities and sufficient basic resources. On top of this, the player will be able to control the rate of growth by modifying laws &amp; regulations and by creating trade routes through their towns. </w:t>
       </w:r>
     </w:p>
     <w:p/>
@@ -1187,11 +2943,11 @@
       <w:pPr>
         <w:pStyle w:val="Heading2"/>
       </w:pPr>
-      <w:bookmarkStart w:id="3" w:name="_Toc525723669"/>
+      <w:bookmarkStart w:id="6" w:name="_Toc526329948"/>
       <w:r>
         <w:t>1.3 – IDE</w:t>
       </w:r>
-      <w:bookmarkEnd w:id="3"/>
+      <w:bookmarkEnd w:id="6"/>
     </w:p>
     <w:p>
       <w:r>
@@ -1209,8 +2965,21 @@
           <w:numId w:val="3"/>
         </w:numPr>
       </w:pPr>
-      <w:r>
-        <w:t>ShaderGraph – Offers a node-based environment in which the user can create PBR Shaders.</w:t>
+      <w:proofErr w:type="spellStart"/>
+      <w:r>
+        <w:t>ShaderGraph</w:t>
+      </w:r>
+      <w:proofErr w:type="spellEnd"/>
+      <w:r>
+        <w:t xml:space="preserve"> – Offers a node-based environment in which the user can create PBR </w:t>
+      </w:r>
+      <w:proofErr w:type="spellStart"/>
+      <w:r>
+        <w:t>Shaders</w:t>
+      </w:r>
+      <w:proofErr w:type="spellEnd"/>
+      <w:r>
+        <w:t>.</w:t>
       </w:r>
     </w:p>
     <w:p>
@@ -1227,45 +2996,823 @@
     </w:p>
     <w:p>
       <w:r>
-        <w:lastRenderedPageBreak/>
         <w:t>Unity was selected as a development environment mainly because it is the engine which I have the most experience using. Also, the engine and all of its features are extremely well documented, allowing you to quickly check the Functions and Parameters that belong to a certain component. On top of this, Unity has tremendous community support, with a dedicated forum</w:t>
       </w:r>
-      <w:bookmarkStart w:id="4" w:name="_GoBack"/>
-      <w:bookmarkEnd w:id="4"/>
     </w:p>
     <w:p/>
     <w:p>
       <w:pPr>
         <w:pStyle w:val="Heading2"/>
       </w:pPr>
-      <w:bookmarkStart w:id="5" w:name="_Toc525723670"/>
+      <w:bookmarkStart w:id="7" w:name="_Toc526329949"/>
       <w:r>
         <w:t>1.4 – Project Plan</w:t>
       </w:r>
-      <w:bookmarkEnd w:id="5"/>
+      <w:bookmarkEnd w:id="7"/>
     </w:p>
+    <w:p/>
+    <w:p/>
+    <w:p/>
+    <w:p/>
     <w:p>
-      <w:r>
-        <w:t>This is the project plan section.</w:t>
-      </w:r>
+      <w:pPr>
+        <w:pStyle w:val="Heading2"/>
+      </w:pPr>
+      <w:bookmarkStart w:id="8" w:name="_Toc526329950"/>
+      <w:r>
+        <w:t>1.5 – Risk Analysis</w:t>
+      </w:r>
+      <w:bookmarkEnd w:id="8"/>
     </w:p>
     <w:p/>
     <w:p>
       <w:pPr>
-        <w:pStyle w:val="Heading2"/>
-      </w:pPr>
-      <w:bookmarkStart w:id="6" w:name="_Toc525723671"/>
-      <w:r>
-        <w:t>1.5 – Risk Analysis</w:t>
-      </w:r>
-      <w:bookmarkEnd w:id="6"/>
+        <w:pStyle w:val="Heading1"/>
+      </w:pPr>
+      <w:bookmarkStart w:id="9" w:name="_Toc526329951"/>
+      <w:r>
+        <w:lastRenderedPageBreak/>
+        <w:t>2.0 – Game Design Document</w:t>
+      </w:r>
+      <w:bookmarkEnd w:id="9"/>
     </w:p>
     <w:p>
       <w:pPr>
         <w:pStyle w:val="Heading2"/>
       </w:pPr>
+      <w:bookmarkStart w:id="10" w:name="_Toc526329952"/>
+      <w:r>
+        <w:t>2.1</w:t>
+      </w:r>
+      <w:r>
+        <w:t xml:space="preserve"> – Gameplay</w:t>
+      </w:r>
+      <w:bookmarkEnd w:id="10"/>
+    </w:p>
+    <w:p>
+      <w:r>
+        <w:t xml:space="preserve">The player does not directly control any character within the game. Instead, they play as a governing body looking down on their citizens, and interact with them by selecting them individually and providing commands and jobs/roles. </w:t>
+      </w:r>
+    </w:p>
+    <w:p>
+      <w:r>
+        <w:t>The camera in the game will be slightly angled towards the terrain, and the player will be able to pan, zoom and rotate around the global Y axis using the mouse and keyboard.</w:t>
+      </w:r>
+      <w:r>
+        <w:t xml:space="preserve"> </w:t>
+      </w:r>
+    </w:p>
+    <w:p>
+      <w:r>
+        <w:t>Interacting with the environment is performed by simply using the mouse. The outcome will differ depending on what the player is specifically interacting with, however, most interactions will be gaining information on specific parts of lands or instructing citizens to perform work in a certain area. On top of this, the player will be able to interact with their town through a series of GUI panels which will contain town-related information.</w:t>
+      </w:r>
+    </w:p>
+    <w:p>
+      <w:pPr>
+        <w:pStyle w:val="Heading2"/>
+      </w:pPr>
+      <w:bookmarkStart w:id="11" w:name="_Toc526329953"/>
+      <w:r>
+        <w:t>2.2</w:t>
+      </w:r>
+      <w:r>
+        <w:t xml:space="preserve"> – Influences</w:t>
+      </w:r>
+      <w:bookmarkEnd w:id="11"/>
+    </w:p>
+    <w:p>
+      <w:r>
+        <w:t>&lt;&lt;</w:t>
+      </w:r>
+      <w:proofErr w:type="spellStart"/>
+      <w:r>
+        <w:t>GameName</w:t>
+      </w:r>
+      <w:proofErr w:type="spellEnd"/>
+      <w:r>
+        <w:t>&gt;&gt; takes influence from other successful games within the genre such as Anno 1404, Banished and Sid Meier</w:t>
+      </w:r>
+      <w:r>
+        <w:t>’s: Civilis</w:t>
+      </w:r>
+      <w:r>
+        <w:t>ation series. These influences, however, only provide a basic foundation of features that will be built and expanded upon, and affect the gameplay style more than the art style. Other games, out with the target genre, such as Overwatch and Firewatch provide a source of artistic influence as the design leans more to the stylized end of the spectrum.</w:t>
+      </w:r>
+    </w:p>
+    <w:p>
+      <w:pPr>
+        <w:pStyle w:val="Heading2"/>
+      </w:pPr>
+      <w:bookmarkStart w:id="12" w:name="_Toc526329954"/>
+      <w:r>
+        <w:t>2.</w:t>
+      </w:r>
+      <w:r>
+        <w:t>3</w:t>
+      </w:r>
+      <w:r>
+        <w:t xml:space="preserve"> – Game Type</w:t>
+      </w:r>
+      <w:r>
+        <w:t xml:space="preserve"> &amp; Research</w:t>
+      </w:r>
+      <w:bookmarkEnd w:id="12"/>
     </w:p>
     <w:p/>
+    <w:p>
+      <w:pPr>
+        <w:pStyle w:val="Heading2"/>
+      </w:pPr>
+      <w:bookmarkStart w:id="13" w:name="_Toc526329955"/>
+      <w:r>
+        <w:t>2.</w:t>
+      </w:r>
+      <w:r>
+        <w:t>4</w:t>
+      </w:r>
+      <w:r>
+        <w:t xml:space="preserve"> – Target Audience</w:t>
+      </w:r>
+      <w:bookmarkEnd w:id="13"/>
+    </w:p>
+    <w:p/>
+    <w:p>
+      <w:pPr>
+        <w:pStyle w:val="Heading2"/>
+      </w:pPr>
+      <w:bookmarkStart w:id="14" w:name="_Toc526329956"/>
+      <w:r>
+        <w:t>2.</w:t>
+      </w:r>
+      <w:r>
+        <w:t>5</w:t>
+      </w:r>
+      <w:r>
+        <w:t xml:space="preserve"> – Narrative</w:t>
+      </w:r>
+      <w:bookmarkEnd w:id="14"/>
+    </w:p>
+    <w:p>
+      <w:r>
+        <w:t>As &lt;&lt;</w:t>
+      </w:r>
+      <w:proofErr w:type="spellStart"/>
+      <w:r>
+        <w:t>GameName</w:t>
+      </w:r>
+      <w:proofErr w:type="spellEnd"/>
+      <w:r>
+        <w:t xml:space="preserve">&gt;&gt; </w:t>
+      </w:r>
+      <w:r>
+        <w:t>is not particularly story-driven, the player will most likely create their own narrative surrounding their town and its inhabitants as the progress through the game.</w:t>
+      </w:r>
+      <w:r>
+        <w:t xml:space="preserve"> As mentioned before, the gameplay follows the on-going development of the player’</w:t>
+      </w:r>
+      <w:r>
+        <w:t>s civilis</w:t>
+      </w:r>
+      <w:r>
+        <w:t>ation</w:t>
+      </w:r>
+      <w:r>
+        <w:t xml:space="preserve"> as it grows</w:t>
+      </w:r>
+      <w:r>
+        <w:t xml:space="preserve"> from a </w:t>
+      </w:r>
+      <w:r>
+        <w:t xml:space="preserve">petty </w:t>
+      </w:r>
+      <w:r>
+        <w:t>settlement to a thriving metropolis</w:t>
+      </w:r>
+      <w:r>
+        <w:t>, and the narrative is the actions that the player has taken to get it there</w:t>
+      </w:r>
+      <w:r>
+        <w:t>.</w:t>
+      </w:r>
+    </w:p>
+    <w:p>
+      <w:pPr>
+        <w:pStyle w:val="Heading2"/>
+      </w:pPr>
+      <w:bookmarkStart w:id="15" w:name="_Toc526329957"/>
+      <w:r>
+        <w:t>2.</w:t>
+      </w:r>
+      <w:r>
+        <w:t>6</w:t>
+      </w:r>
+      <w:r>
+        <w:t xml:space="preserve"> – Graphics &amp; Design</w:t>
+      </w:r>
+      <w:bookmarkEnd w:id="15"/>
+    </w:p>
+    <w:p/>
+    <w:p>
+      <w:pPr>
+        <w:pStyle w:val="Heading2"/>
+      </w:pPr>
+      <w:bookmarkStart w:id="16" w:name="_Toc526329958"/>
+      <w:r>
+        <w:t>2.</w:t>
+      </w:r>
+      <w:r>
+        <w:t>7</w:t>
+      </w:r>
+      <w:r>
+        <w:t xml:space="preserve"> – Level Design</w:t>
+      </w:r>
+      <w:bookmarkEnd w:id="16"/>
+    </w:p>
+    <w:p>
+      <w:pPr>
+        <w:pStyle w:val="Heading3"/>
+      </w:pPr>
+      <w:bookmarkStart w:id="17" w:name="_Toc526329959"/>
+      <w:r>
+        <w:t>2.7.1 – Level Layout</w:t>
+      </w:r>
+      <w:bookmarkEnd w:id="17"/>
+    </w:p>
+    <w:p>
+      <w:r>
+        <w:t>Map design</w:t>
+      </w:r>
+      <w:r>
+        <w:t xml:space="preserve"> </w:t>
+      </w:r>
+      <w:r>
+        <w:t>will remain consistent throughout &lt;&lt;</w:t>
+      </w:r>
+      <w:proofErr w:type="spellStart"/>
+      <w:r>
+        <w:t>GameName</w:t>
+      </w:r>
+      <w:proofErr w:type="spellEnd"/>
+      <w:r>
+        <w:t>&gt;&gt;,</w:t>
+      </w:r>
+      <w:r>
+        <w:t xml:space="preserve"> using the same assets, theme and style regardless of the map location.</w:t>
+      </w:r>
+      <w:r>
+        <w:t xml:space="preserve"> </w:t>
+      </w:r>
+      <w:r>
+        <w:t>H</w:t>
+      </w:r>
+      <w:r>
+        <w:t xml:space="preserve">owever, the layout of each map will differ with each play-through. </w:t>
+      </w:r>
+      <w:r>
+        <w:t xml:space="preserve">This is due to the fact that </w:t>
+      </w:r>
+      <w:r>
+        <w:t xml:space="preserve">the </w:t>
+      </w:r>
+      <w:r>
+        <w:t>map layout</w:t>
+      </w:r>
+      <w:r>
+        <w:t xml:space="preserve"> will depend on many variables, such as the difficulty that the player has selected, or if they opt to </w:t>
+      </w:r>
+      <w:r>
+        <w:t>have</w:t>
+      </w:r>
+      <w:r>
+        <w:t xml:space="preserve"> a more mountainous terrain for that particular play-through.</w:t>
+      </w:r>
+      <w:r>
+        <w:t xml:space="preserve"> </w:t>
+      </w:r>
+      <w:r>
+        <w:t xml:space="preserve">Allowing the player to have a slightly map dependant on their input will improve replayability and provides the player with more control over the experience they wish to have. </w:t>
+      </w:r>
+    </w:p>
+    <w:p>
+      <w:r>
+        <w:t>The player will be restricted to a play-zone that will be inset from the map</w:t>
+      </w:r>
+      <w:r>
+        <w:t xml:space="preserve"> border</w:t>
+      </w:r>
+      <w:r>
+        <w:t xml:space="preserve"> and they will not be able to move the camera outside of this zone. </w:t>
+      </w:r>
+      <w:r>
+        <w:t xml:space="preserve">This allows for more terrain to be applied around </w:t>
+      </w:r>
+      <w:r>
+        <w:lastRenderedPageBreak/>
+        <w:t xml:space="preserve">the play-zone, which will look a lot </w:t>
+      </w:r>
+      <w:r>
+        <w:t xml:space="preserve">more visually pleasing </w:t>
+      </w:r>
+      <w:r>
+        <w:t xml:space="preserve">than simply having the terrain cut off at a certain point. </w:t>
+      </w:r>
+    </w:p>
+    <w:p>
+      <w:pPr>
+        <w:pStyle w:val="Heading3"/>
+      </w:pPr>
+      <w:bookmarkStart w:id="18" w:name="_Toc526329960"/>
+      <w:r>
+        <w:t>2.7.2 – Ambience</w:t>
+      </w:r>
+      <w:bookmarkEnd w:id="18"/>
+    </w:p>
+    <w:p>
+      <w:r>
+        <w:t>To create some ambience within the gameplay scenes, a day &amp; night cycle will be added to the game to provide some extra diversity in the aesthetics department. Although this will not affect gameplay, the player will be able to toggle this mechanic off if they wish, as it may be distracting.</w:t>
+      </w:r>
+    </w:p>
+    <w:p>
+      <w:r>
+        <w:t>Ambient sound will also be used to add some extra life to the game. Sounds played will depend on the camera position relative to items such as fields, forests and marketplaces.</w:t>
+      </w:r>
+      <w:r>
+        <w:t xml:space="preserve"> On top of this, some sounds may change relative to the day &amp; night cycle if the mechanic is enabled.</w:t>
+      </w:r>
+    </w:p>
+    <w:p>
+      <w:r>
+        <w:t xml:space="preserve">On top of this, in an attempt to add some extra detail to the game, there will be a focus on animating as many items in the world as possible. Something as simple as a waterwheel turning in the water can </w:t>
+      </w:r>
+      <w:r>
+        <w:t>provide</w:t>
+      </w:r>
+      <w:r>
+        <w:t xml:space="preserve"> extra depth to a game. Lastly, a focus on small particle effects such as leaves falling from a tree will ensure that the player’</w:t>
+      </w:r>
+      <w:r>
+        <w:t>s civilis</w:t>
+      </w:r>
+      <w:r>
+        <w:t>ation feels as alive as possible.</w:t>
+      </w:r>
+    </w:p>
+    <w:p>
+      <w:pPr>
+        <w:pStyle w:val="Heading2"/>
+      </w:pPr>
+      <w:bookmarkStart w:id="19" w:name="_Toc526329961"/>
+      <w:r>
+        <w:t>2.8 – Audio Design</w:t>
+      </w:r>
+      <w:bookmarkEnd w:id="19"/>
+    </w:p>
+    <w:p/>
+    <w:p>
+      <w:pPr>
+        <w:pStyle w:val="Heading2"/>
+      </w:pPr>
+      <w:bookmarkStart w:id="20" w:name="_Toc526329962"/>
+      <w:r>
+        <w:lastRenderedPageBreak/>
+        <w:t>2.</w:t>
+      </w:r>
+      <w:r>
+        <w:t>9</w:t>
+      </w:r>
+      <w:r>
+        <w:t xml:space="preserve"> – Moodboard</w:t>
+      </w:r>
+      <w:r>
+        <w:rPr>
+          <w:noProof/>
+          <w:lang w:eastAsia="en-GB"/>
+        </w:rPr>
+        <w:drawing>
+          <wp:anchor distT="0" distB="0" distL="114300" distR="114300" simplePos="0" relativeHeight="251660288" behindDoc="0" locked="0" layoutInCell="1" allowOverlap="1" wp14:anchorId="39BC607C" wp14:editId="0ACE5063">
+            <wp:simplePos x="0" y="0"/>
+            <wp:positionH relativeFrom="column">
+              <wp:posOffset>2867025</wp:posOffset>
+            </wp:positionH>
+            <wp:positionV relativeFrom="paragraph">
+              <wp:posOffset>277495</wp:posOffset>
+            </wp:positionV>
+            <wp:extent cx="2867025" cy="1849120"/>
+            <wp:effectExtent l="0" t="0" r="9525" b="0"/>
+            <wp:wrapSquare wrapText="bothSides"/>
+            <wp:docPr id="10" name="Picture 10" descr="C:\Users\b00330023\AppData\Local\Microsoft\Windows\INetCache\Content.Word\Moodboard_Banished.jpg"/>
+            <wp:cNvGraphicFramePr>
+              <a:graphicFrameLocks xmlns:a="http://schemas.openxmlformats.org/drawingml/2006/main"/>
+            </wp:cNvGraphicFramePr>
+            <a:graphic xmlns:a="http://schemas.openxmlformats.org/drawingml/2006/main">
+              <a:graphicData uri="http://schemas.openxmlformats.org/drawingml/2006/picture">
+                <pic:pic xmlns:pic="http://schemas.openxmlformats.org/drawingml/2006/picture">
+                  <pic:nvPicPr>
+                    <pic:cNvPr id="0" name="Picture 10" descr="C:\Users\b00330023\AppData\Local\Microsoft\Windows\INetCache\Content.Word\Moodboard_Banished.jpg"/>
+                    <pic:cNvPicPr>
+                      <a:picLocks noChangeArrowheads="1"/>
+                    </pic:cNvPicPr>
+                  </pic:nvPicPr>
+                  <pic:blipFill>
+                    <a:blip r:embed="rId7" cstate="print">
+                      <a:extLst>
+                        <a:ext uri="{28A0092B-C50C-407E-A947-70E740481C1C}">
+                          <a14:useLocalDpi xmlns:a14="http://schemas.microsoft.com/office/drawing/2010/main" val="0"/>
+                        </a:ext>
+                      </a:extLst>
+                    </a:blip>
+                    <a:srcRect/>
+                    <a:stretch>
+                      <a:fillRect/>
+                    </a:stretch>
+                  </pic:blipFill>
+                  <pic:spPr bwMode="auto">
+                    <a:xfrm>
+                      <a:off x="0" y="0"/>
+                      <a:ext cx="2867025" cy="1849120"/>
+                    </a:xfrm>
+                    <a:prstGeom prst="rect">
+                      <a:avLst/>
+                    </a:prstGeom>
+                    <a:noFill/>
+                    <a:ln>
+                      <a:noFill/>
+                    </a:ln>
+                  </pic:spPr>
+                </pic:pic>
+              </a:graphicData>
+            </a:graphic>
+            <wp14:sizeRelH relativeFrom="page">
+              <wp14:pctWidth>0</wp14:pctWidth>
+            </wp14:sizeRelH>
+            <wp14:sizeRelV relativeFrom="page">
+              <wp14:pctHeight>0</wp14:pctHeight>
+            </wp14:sizeRelV>
+          </wp:anchor>
+        </w:drawing>
+      </w:r>
+      <w:r>
+        <w:rPr>
+          <w:noProof/>
+          <w:lang w:eastAsia="en-GB"/>
+        </w:rPr>
+        <w:drawing>
+          <wp:anchor distT="0" distB="0" distL="114300" distR="114300" simplePos="0" relativeHeight="251661312" behindDoc="1" locked="0" layoutInCell="1" allowOverlap="1" wp14:anchorId="27EEA98D" wp14:editId="09EB59EC">
+            <wp:simplePos x="0" y="0"/>
+            <wp:positionH relativeFrom="margin">
+              <wp:posOffset>4086225</wp:posOffset>
+            </wp:positionH>
+            <wp:positionV relativeFrom="paragraph">
+              <wp:posOffset>5954395</wp:posOffset>
+            </wp:positionV>
+            <wp:extent cx="1647825" cy="2254250"/>
+            <wp:effectExtent l="0" t="0" r="9525" b="0"/>
+            <wp:wrapTight wrapText="bothSides">
+              <wp:wrapPolygon edited="0">
+                <wp:start x="0" y="0"/>
+                <wp:lineTo x="0" y="21357"/>
+                <wp:lineTo x="21475" y="21357"/>
+                <wp:lineTo x="21475" y="0"/>
+                <wp:lineTo x="0" y="0"/>
+              </wp:wrapPolygon>
+            </wp:wrapTight>
+            <wp:docPr id="8" name="Picture 8" descr="C:\Users\b00330023\AppData\Local\Microsoft\Windows\INetCache\Content.Word\Moodboard_Firewatch_02.jpg"/>
+            <wp:cNvGraphicFramePr>
+              <a:graphicFrameLocks xmlns:a="http://schemas.openxmlformats.org/drawingml/2006/main" noChangeAspect="1"/>
+            </wp:cNvGraphicFramePr>
+            <a:graphic xmlns:a="http://schemas.openxmlformats.org/drawingml/2006/main">
+              <a:graphicData uri="http://schemas.openxmlformats.org/drawingml/2006/picture">
+                <pic:pic xmlns:pic="http://schemas.openxmlformats.org/drawingml/2006/picture">
+                  <pic:nvPicPr>
+                    <pic:cNvPr id="0" name="Picture 11" descr="C:\Users\b00330023\AppData\Local\Microsoft\Windows\INetCache\Content.Word\Moodboard_Firewatch_02.jpg"/>
+                    <pic:cNvPicPr>
+                      <a:picLocks noChangeAspect="1" noChangeArrowheads="1"/>
+                    </pic:cNvPicPr>
+                  </pic:nvPicPr>
+                  <pic:blipFill>
+                    <a:blip r:embed="rId8" cstate="print">
+                      <a:extLst>
+                        <a:ext uri="{28A0092B-C50C-407E-A947-70E740481C1C}">
+                          <a14:useLocalDpi xmlns:a14="http://schemas.microsoft.com/office/drawing/2010/main" val="0"/>
+                        </a:ext>
+                      </a:extLst>
+                    </a:blip>
+                    <a:srcRect t="9180" r="67552" b="34033"/>
+                    <a:stretch>
+                      <a:fillRect/>
+                    </a:stretch>
+                  </pic:blipFill>
+                  <pic:spPr bwMode="auto">
+                    <a:xfrm>
+                      <a:off x="0" y="0"/>
+                      <a:ext cx="1647825" cy="2254250"/>
+                    </a:xfrm>
+                    <a:prstGeom prst="rect">
+                      <a:avLst/>
+                    </a:prstGeom>
+                    <a:noFill/>
+                    <a:ln>
+                      <a:noFill/>
+                    </a:ln>
+                  </pic:spPr>
+                </pic:pic>
+              </a:graphicData>
+            </a:graphic>
+            <wp14:sizeRelH relativeFrom="page">
+              <wp14:pctWidth>0</wp14:pctWidth>
+            </wp14:sizeRelH>
+            <wp14:sizeRelV relativeFrom="page">
+              <wp14:pctHeight>0</wp14:pctHeight>
+            </wp14:sizeRelV>
+          </wp:anchor>
+        </w:drawing>
+      </w:r>
+      <w:r>
+        <w:rPr>
+          <w:noProof/>
+          <w:lang w:eastAsia="en-GB"/>
+        </w:rPr>
+        <w:drawing>
+          <wp:anchor distT="0" distB="0" distL="114300" distR="114300" simplePos="0" relativeHeight="251659264" behindDoc="0" locked="0" layoutInCell="1" allowOverlap="1" wp14:anchorId="24E56217" wp14:editId="0EF0DE68">
+            <wp:simplePos x="0" y="0"/>
+            <wp:positionH relativeFrom="column">
+              <wp:posOffset>0</wp:posOffset>
+            </wp:positionH>
+            <wp:positionV relativeFrom="paragraph">
+              <wp:posOffset>265430</wp:posOffset>
+            </wp:positionV>
+            <wp:extent cx="2848610" cy="1858645"/>
+            <wp:effectExtent l="0" t="0" r="8890" b="8255"/>
+            <wp:wrapSquare wrapText="bothSides"/>
+            <wp:docPr id="9" name="Picture 9" descr="C:\Users\b00330023\AppData\Local\Microsoft\Windows\INetCache\Content.Word\Moodboard_Civilization.jpg"/>
+            <wp:cNvGraphicFramePr>
+              <a:graphicFrameLocks xmlns:a="http://schemas.openxmlformats.org/drawingml/2006/main" noChangeAspect="1"/>
+            </wp:cNvGraphicFramePr>
+            <a:graphic xmlns:a="http://schemas.openxmlformats.org/drawingml/2006/main">
+              <a:graphicData uri="http://schemas.openxmlformats.org/drawingml/2006/picture">
+                <pic:pic xmlns:pic="http://schemas.openxmlformats.org/drawingml/2006/picture">
+                  <pic:nvPicPr>
+                    <pic:cNvPr id="0" name="Picture 9" descr="C:\Users\b00330023\AppData\Local\Microsoft\Windows\INetCache\Content.Word\Moodboard_Civilization.jpg"/>
+                    <pic:cNvPicPr>
+                      <a:picLocks noChangeAspect="1" noChangeArrowheads="1"/>
+                    </pic:cNvPicPr>
+                  </pic:nvPicPr>
+                  <pic:blipFill>
+                    <a:blip r:embed="rId9" cstate="print">
+                      <a:extLst>
+                        <a:ext uri="{28A0092B-C50C-407E-A947-70E740481C1C}">
+                          <a14:useLocalDpi xmlns:a14="http://schemas.microsoft.com/office/drawing/2010/main" val="0"/>
+                        </a:ext>
+                      </a:extLst>
+                    </a:blip>
+                    <a:srcRect/>
+                    <a:stretch>
+                      <a:fillRect/>
+                    </a:stretch>
+                  </pic:blipFill>
+                  <pic:spPr bwMode="auto">
+                    <a:xfrm>
+                      <a:off x="0" y="0"/>
+                      <a:ext cx="2848610" cy="1858645"/>
+                    </a:xfrm>
+                    <a:prstGeom prst="rect">
+                      <a:avLst/>
+                    </a:prstGeom>
+                    <a:noFill/>
+                    <a:ln>
+                      <a:noFill/>
+                    </a:ln>
+                  </pic:spPr>
+                </pic:pic>
+              </a:graphicData>
+            </a:graphic>
+            <wp14:sizeRelH relativeFrom="page">
+              <wp14:pctWidth>0</wp14:pctWidth>
+            </wp14:sizeRelH>
+            <wp14:sizeRelV relativeFrom="page">
+              <wp14:pctHeight>0</wp14:pctHeight>
+            </wp14:sizeRelV>
+          </wp:anchor>
+        </w:drawing>
+      </w:r>
+      <w:r>
+        <w:rPr>
+          <w:noProof/>
+          <w:lang w:eastAsia="en-GB"/>
+        </w:rPr>
+        <w:drawing>
+          <wp:anchor distT="0" distB="0" distL="114300" distR="114300" simplePos="0" relativeHeight="251662336" behindDoc="0" locked="0" layoutInCell="1" allowOverlap="1" wp14:anchorId="4990EB49" wp14:editId="579F2F80">
+            <wp:simplePos x="0" y="0"/>
+            <wp:positionH relativeFrom="column">
+              <wp:posOffset>0</wp:posOffset>
+            </wp:positionH>
+            <wp:positionV relativeFrom="paragraph">
+              <wp:posOffset>2153920</wp:posOffset>
+            </wp:positionV>
+            <wp:extent cx="5760720" cy="3749040"/>
+            <wp:effectExtent l="0" t="0" r="0" b="3810"/>
+            <wp:wrapSquare wrapText="bothSides"/>
+            <wp:docPr id="7" name="Picture 7" descr="C:\Users\b00330023\AppData\Local\Microsoft\Windows\INetCache\Content.Word\Moodboard_Anno.jpg"/>
+            <wp:cNvGraphicFramePr>
+              <a:graphicFrameLocks xmlns:a="http://schemas.openxmlformats.org/drawingml/2006/main" noChangeAspect="1"/>
+            </wp:cNvGraphicFramePr>
+            <a:graphic xmlns:a="http://schemas.openxmlformats.org/drawingml/2006/main">
+              <a:graphicData uri="http://schemas.openxmlformats.org/drawingml/2006/picture">
+                <pic:pic xmlns:pic="http://schemas.openxmlformats.org/drawingml/2006/picture">
+                  <pic:nvPicPr>
+                    <pic:cNvPr id="0" name="Picture 45" descr="C:\Users\b00330023\AppData\Local\Microsoft\Windows\INetCache\Content.Word\Moodboard_Anno.jpg"/>
+                    <pic:cNvPicPr>
+                      <a:picLocks noChangeAspect="1" noChangeArrowheads="1"/>
+                    </pic:cNvPicPr>
+                  </pic:nvPicPr>
+                  <pic:blipFill>
+                    <a:blip r:embed="rId10">
+                      <a:extLst>
+                        <a:ext uri="{28A0092B-C50C-407E-A947-70E740481C1C}">
+                          <a14:useLocalDpi xmlns:a14="http://schemas.microsoft.com/office/drawing/2010/main" val="0"/>
+                        </a:ext>
+                      </a:extLst>
+                    </a:blip>
+                    <a:srcRect/>
+                    <a:stretch>
+                      <a:fillRect/>
+                    </a:stretch>
+                  </pic:blipFill>
+                  <pic:spPr bwMode="auto">
+                    <a:xfrm>
+                      <a:off x="0" y="0"/>
+                      <a:ext cx="5760720" cy="3749040"/>
+                    </a:xfrm>
+                    <a:prstGeom prst="rect">
+                      <a:avLst/>
+                    </a:prstGeom>
+                    <a:noFill/>
+                    <a:ln>
+                      <a:noFill/>
+                    </a:ln>
+                  </pic:spPr>
+                </pic:pic>
+              </a:graphicData>
+            </a:graphic>
+          </wp:anchor>
+        </w:drawing>
+      </w:r>
+      <w:bookmarkEnd w:id="20"/>
+    </w:p>
+    <w:p>
+      <w:r>
+        <w:rPr>
+          <w:noProof/>
+          <w:lang w:eastAsia="en-GB"/>
+        </w:rPr>
+        <w:drawing>
+          <wp:anchor distT="0" distB="0" distL="114300" distR="114300" simplePos="0" relativeHeight="251663360" behindDoc="0" locked="0" layoutInCell="1" allowOverlap="1" wp14:anchorId="10EE357E" wp14:editId="1D86DD25">
+            <wp:simplePos x="0" y="0"/>
+            <wp:positionH relativeFrom="column">
+              <wp:posOffset>0</wp:posOffset>
+            </wp:positionH>
+            <wp:positionV relativeFrom="paragraph">
+              <wp:posOffset>5709285</wp:posOffset>
+            </wp:positionV>
+            <wp:extent cx="4023360" cy="2286000"/>
+            <wp:effectExtent l="0" t="0" r="0" b="0"/>
+            <wp:wrapSquare wrapText="bothSides"/>
+            <wp:docPr id="6" name="Picture 6" descr="C:\Users\b00330023\AppData\Local\Microsoft\Windows\INetCache\Content.Word\Moodboard_Firewatch_01.jpg"/>
+            <wp:cNvGraphicFramePr>
+              <a:graphicFrameLocks xmlns:a="http://schemas.openxmlformats.org/drawingml/2006/main" noChangeAspect="1"/>
+            </wp:cNvGraphicFramePr>
+            <a:graphic xmlns:a="http://schemas.openxmlformats.org/drawingml/2006/main">
+              <a:graphicData uri="http://schemas.openxmlformats.org/drawingml/2006/picture">
+                <pic:pic xmlns:pic="http://schemas.openxmlformats.org/drawingml/2006/picture">
+                  <pic:nvPicPr>
+                    <pic:cNvPr id="0" name="Picture 46" descr="C:\Users\b00330023\AppData\Local\Microsoft\Windows\INetCache\Content.Word\Moodboard_Firewatch_01.jpg"/>
+                    <pic:cNvPicPr>
+                      <a:picLocks noChangeAspect="1" noChangeArrowheads="1"/>
+                    </pic:cNvPicPr>
+                  </pic:nvPicPr>
+                  <pic:blipFill>
+                    <a:blip r:embed="rId11" cstate="print">
+                      <a:extLst>
+                        <a:ext uri="{28A0092B-C50C-407E-A947-70E740481C1C}">
+                          <a14:useLocalDpi xmlns:a14="http://schemas.microsoft.com/office/drawing/2010/main" val="0"/>
+                        </a:ext>
+                      </a:extLst>
+                    </a:blip>
+                    <a:srcRect/>
+                    <a:stretch>
+                      <a:fillRect/>
+                    </a:stretch>
+                  </pic:blipFill>
+                  <pic:spPr bwMode="auto">
+                    <a:xfrm>
+                      <a:off x="0" y="0"/>
+                      <a:ext cx="4023360" cy="2286000"/>
+                    </a:xfrm>
+                    <a:prstGeom prst="rect">
+                      <a:avLst/>
+                    </a:prstGeom>
+                    <a:noFill/>
+                    <a:ln>
+                      <a:noFill/>
+                    </a:ln>
+                  </pic:spPr>
+                </pic:pic>
+              </a:graphicData>
+            </a:graphic>
+          </wp:anchor>
+        </w:drawing>
+      </w:r>
+    </w:p>
+    <w:p>
+      <w:r>
+        <w:br w:type="page"/>
+      </w:r>
+    </w:p>
+    <w:p>
+      <w:pPr>
+        <w:pStyle w:val="Heading1"/>
+      </w:pPr>
+      <w:bookmarkStart w:id="21" w:name="_Toc526329963"/>
+      <w:r>
+        <w:lastRenderedPageBreak/>
+        <w:t>3.0 – Technical Design Document</w:t>
+      </w:r>
+      <w:bookmarkEnd w:id="21"/>
+    </w:p>
+    <w:p>
+      <w:pPr>
+        <w:pStyle w:val="Heading2"/>
+      </w:pPr>
+      <w:bookmarkStart w:id="22" w:name="_Toc526329964"/>
+      <w:r>
+        <w:t xml:space="preserve">3.1 – Development </w:t>
+      </w:r>
+      <w:r>
+        <w:t>Approach</w:t>
+      </w:r>
+      <w:bookmarkEnd w:id="22"/>
+    </w:p>
+    <w:p/>
+    <w:p>
+      <w:pPr>
+        <w:pStyle w:val="Heading2"/>
+      </w:pPr>
+      <w:bookmarkStart w:id="23" w:name="_Toc526329965"/>
+      <w:r>
+        <w:t>3.2 – Target Platform</w:t>
+      </w:r>
+      <w:bookmarkEnd w:id="23"/>
+    </w:p>
+    <w:p/>
+    <w:p>
+      <w:pPr>
+        <w:pStyle w:val="Heading2"/>
+      </w:pPr>
+      <w:bookmarkStart w:id="24" w:name="_Toc526329966"/>
+      <w:r>
+        <w:t>3.3 – Hardware &amp; Software</w:t>
+      </w:r>
+      <w:bookmarkEnd w:id="24"/>
+    </w:p>
+    <w:p/>
+    <w:p>
+      <w:pPr>
+        <w:pStyle w:val="Heading2"/>
+      </w:pPr>
+      <w:bookmarkStart w:id="25" w:name="_Toc526329967"/>
+      <w:r>
+        <w:t xml:space="preserve">3.4 </w:t>
+      </w:r>
+      <w:r>
+        <w:t>–</w:t>
+      </w:r>
+      <w:r>
+        <w:t xml:space="preserve"> Mechanics</w:t>
+      </w:r>
+      <w:bookmarkEnd w:id="25"/>
+    </w:p>
+    <w:p/>
+    <w:p>
+      <w:pPr>
+        <w:pStyle w:val="Heading2"/>
+      </w:pPr>
+      <w:bookmarkStart w:id="26" w:name="_Toc526329968"/>
+      <w:r>
+        <w:t>3.5 – Development Environment</w:t>
+      </w:r>
+      <w:bookmarkEnd w:id="26"/>
+    </w:p>
+    <w:p/>
+    <w:p>
+      <w:pPr>
+        <w:pStyle w:val="Heading2"/>
+      </w:pPr>
+      <w:bookmarkStart w:id="27" w:name="_Toc526329969"/>
+      <w:r>
+        <w:t>3.6 – User Interface</w:t>
+      </w:r>
+      <w:bookmarkEnd w:id="27"/>
+    </w:p>
     <w:sectPr>
       <w:pgSz w:w="11906" w:h="16838"/>
       <w:pgMar w:top="1440" w:right="1440" w:bottom="1440" w:left="1440" w:header="708" w:footer="708" w:gutter="0"/>
@@ -1394,16 +3941,16 @@
     </w:lvl>
   </w:abstractNum>
   <w:abstractNum w:abstractNumId="1" w15:restartNumberingAfterBreak="0">
-    <w:nsid w:val="746B7A32"/>
+    <w:nsid w:val="63DF2E89"/>
     <w:multiLevelType w:val="hybridMultilevel"/>
-    <w:tmpl w:val="5F98CA90"/>
+    <w:tmpl w:val="15104816"/>
     <w:lvl w:ilvl="0" w:tplc="08090001">
       <w:start w:val="1"/>
       <w:numFmt w:val="bullet"/>
       <w:lvlText w:val=""/>
       <w:lvlJc w:val="left"/>
       <w:pPr>
-        <w:ind w:left="825" w:hanging="360"/>
+        <w:ind w:left="720" w:hanging="360"/>
       </w:pPr>
       <w:rPr>
         <w:rFonts w:ascii="Symbol" w:hAnsi="Symbol" w:hint="default"/>
@@ -1415,7 +3962,7 @@
       <w:lvlText w:val="o"/>
       <w:lvlJc w:val="left"/>
       <w:pPr>
-        <w:ind w:left="1545" w:hanging="360"/>
+        <w:ind w:left="1440" w:hanging="360"/>
       </w:pPr>
       <w:rPr>
         <w:rFonts w:ascii="Courier New" w:hAnsi="Courier New" w:cs="Courier New" w:hint="default"/>
@@ -1427,7 +3974,7 @@
       <w:lvlText w:val=""/>
       <w:lvlJc w:val="left"/>
       <w:pPr>
-        <w:ind w:left="2265" w:hanging="360"/>
+        <w:ind w:left="2160" w:hanging="360"/>
       </w:pPr>
       <w:rPr>
         <w:rFonts w:ascii="Wingdings" w:hAnsi="Wingdings" w:hint="default"/>
@@ -1439,7 +3986,7 @@
       <w:lvlText w:val=""/>
       <w:lvlJc w:val="left"/>
       <w:pPr>
-        <w:ind w:left="2985" w:hanging="360"/>
+        <w:ind w:left="2880" w:hanging="360"/>
       </w:pPr>
       <w:rPr>
         <w:rFonts w:ascii="Symbol" w:hAnsi="Symbol" w:hint="default"/>
@@ -1451,7 +3998,7 @@
       <w:lvlText w:val="o"/>
       <w:lvlJc w:val="left"/>
       <w:pPr>
-        <w:ind w:left="3705" w:hanging="360"/>
+        <w:ind w:left="3600" w:hanging="360"/>
       </w:pPr>
       <w:rPr>
         <w:rFonts w:ascii="Courier New" w:hAnsi="Courier New" w:cs="Courier New" w:hint="default"/>
@@ -1463,7 +4010,7 @@
       <w:lvlText w:val=""/>
       <w:lvlJc w:val="left"/>
       <w:pPr>
-        <w:ind w:left="4425" w:hanging="360"/>
+        <w:ind w:left="4320" w:hanging="360"/>
       </w:pPr>
       <w:rPr>
         <w:rFonts w:ascii="Wingdings" w:hAnsi="Wingdings" w:hint="default"/>
@@ -1475,7 +4022,7 @@
       <w:lvlText w:val=""/>
       <w:lvlJc w:val="left"/>
       <w:pPr>
-        <w:ind w:left="5145" w:hanging="360"/>
+        <w:ind w:left="5040" w:hanging="360"/>
       </w:pPr>
       <w:rPr>
         <w:rFonts w:ascii="Symbol" w:hAnsi="Symbol" w:hint="default"/>
@@ -1487,7 +4034,7 @@
       <w:lvlText w:val="o"/>
       <w:lvlJc w:val="left"/>
       <w:pPr>
-        <w:ind w:left="5865" w:hanging="360"/>
+        <w:ind w:left="5760" w:hanging="360"/>
       </w:pPr>
       <w:rPr>
         <w:rFonts w:ascii="Courier New" w:hAnsi="Courier New" w:cs="Courier New" w:hint="default"/>
@@ -1499,7 +4046,7 @@
       <w:lvlText w:val=""/>
       <w:lvlJc w:val="left"/>
       <w:pPr>
-        <w:ind w:left="6585" w:hanging="360"/>
+        <w:ind w:left="6480" w:hanging="360"/>
       </w:pPr>
       <w:rPr>
         <w:rFonts w:ascii="Wingdings" w:hAnsi="Wingdings" w:hint="default"/>
@@ -1507,6 +4054,119 @@
     </w:lvl>
   </w:abstractNum>
   <w:abstractNum w:abstractNumId="2" w15:restartNumberingAfterBreak="0">
+    <w:nsid w:val="746B7A32"/>
+    <w:multiLevelType w:val="hybridMultilevel"/>
+    <w:tmpl w:val="5F98CA90"/>
+    <w:lvl w:ilvl="0" w:tplc="08090001">
+      <w:start w:val="1"/>
+      <w:numFmt w:val="bullet"/>
+      <w:lvlText w:val=""/>
+      <w:lvlJc w:val="left"/>
+      <w:pPr>
+        <w:ind w:left="825" w:hanging="360"/>
+      </w:pPr>
+      <w:rPr>
+        <w:rFonts w:ascii="Symbol" w:hAnsi="Symbol" w:hint="default"/>
+      </w:rPr>
+    </w:lvl>
+    <w:lvl w:ilvl="1" w:tplc="08090003" w:tentative="1">
+      <w:start w:val="1"/>
+      <w:numFmt w:val="bullet"/>
+      <w:lvlText w:val="o"/>
+      <w:lvlJc w:val="left"/>
+      <w:pPr>
+        <w:ind w:left="1545" w:hanging="360"/>
+      </w:pPr>
+      <w:rPr>
+        <w:rFonts w:ascii="Courier New" w:hAnsi="Courier New" w:cs="Courier New" w:hint="default"/>
+      </w:rPr>
+    </w:lvl>
+    <w:lvl w:ilvl="2" w:tplc="08090005" w:tentative="1">
+      <w:start w:val="1"/>
+      <w:numFmt w:val="bullet"/>
+      <w:lvlText w:val=""/>
+      <w:lvlJc w:val="left"/>
+      <w:pPr>
+        <w:ind w:left="2265" w:hanging="360"/>
+      </w:pPr>
+      <w:rPr>
+        <w:rFonts w:ascii="Wingdings" w:hAnsi="Wingdings" w:hint="default"/>
+      </w:rPr>
+    </w:lvl>
+    <w:lvl w:ilvl="3" w:tplc="08090001" w:tentative="1">
+      <w:start w:val="1"/>
+      <w:numFmt w:val="bullet"/>
+      <w:lvlText w:val=""/>
+      <w:lvlJc w:val="left"/>
+      <w:pPr>
+        <w:ind w:left="2985" w:hanging="360"/>
+      </w:pPr>
+      <w:rPr>
+        <w:rFonts w:ascii="Symbol" w:hAnsi="Symbol" w:hint="default"/>
+      </w:rPr>
+    </w:lvl>
+    <w:lvl w:ilvl="4" w:tplc="08090003" w:tentative="1">
+      <w:start w:val="1"/>
+      <w:numFmt w:val="bullet"/>
+      <w:lvlText w:val="o"/>
+      <w:lvlJc w:val="left"/>
+      <w:pPr>
+        <w:ind w:left="3705" w:hanging="360"/>
+      </w:pPr>
+      <w:rPr>
+        <w:rFonts w:ascii="Courier New" w:hAnsi="Courier New" w:cs="Courier New" w:hint="default"/>
+      </w:rPr>
+    </w:lvl>
+    <w:lvl w:ilvl="5" w:tplc="08090005" w:tentative="1">
+      <w:start w:val="1"/>
+      <w:numFmt w:val="bullet"/>
+      <w:lvlText w:val=""/>
+      <w:lvlJc w:val="left"/>
+      <w:pPr>
+        <w:ind w:left="4425" w:hanging="360"/>
+      </w:pPr>
+      <w:rPr>
+        <w:rFonts w:ascii="Wingdings" w:hAnsi="Wingdings" w:hint="default"/>
+      </w:rPr>
+    </w:lvl>
+    <w:lvl w:ilvl="6" w:tplc="08090001" w:tentative="1">
+      <w:start w:val="1"/>
+      <w:numFmt w:val="bullet"/>
+      <w:lvlText w:val=""/>
+      <w:lvlJc w:val="left"/>
+      <w:pPr>
+        <w:ind w:left="5145" w:hanging="360"/>
+      </w:pPr>
+      <w:rPr>
+        <w:rFonts w:ascii="Symbol" w:hAnsi="Symbol" w:hint="default"/>
+      </w:rPr>
+    </w:lvl>
+    <w:lvl w:ilvl="7" w:tplc="08090003" w:tentative="1">
+      <w:start w:val="1"/>
+      <w:numFmt w:val="bullet"/>
+      <w:lvlText w:val="o"/>
+      <w:lvlJc w:val="left"/>
+      <w:pPr>
+        <w:ind w:left="5865" w:hanging="360"/>
+      </w:pPr>
+      <w:rPr>
+        <w:rFonts w:ascii="Courier New" w:hAnsi="Courier New" w:cs="Courier New" w:hint="default"/>
+      </w:rPr>
+    </w:lvl>
+    <w:lvl w:ilvl="8" w:tplc="08090005" w:tentative="1">
+      <w:start w:val="1"/>
+      <w:numFmt w:val="bullet"/>
+      <w:lvlText w:val=""/>
+      <w:lvlJc w:val="left"/>
+      <w:pPr>
+        <w:ind w:left="6585" w:hanging="360"/>
+      </w:pPr>
+      <w:rPr>
+        <w:rFonts w:ascii="Wingdings" w:hAnsi="Wingdings" w:hint="default"/>
+      </w:rPr>
+    </w:lvl>
+  </w:abstractNum>
+  <w:abstractNum w:abstractNumId="3" w15:restartNumberingAfterBreak="0">
     <w:nsid w:val="763D59F0"/>
     <w:multiLevelType w:val="multilevel"/>
     <w:tmpl w:val="0E94B14C"/>
@@ -1623,9 +4283,12 @@
     <w:abstractNumId w:val="0"/>
   </w:num>
   <w:num w:numId="2">
+    <w:abstractNumId w:val="3"/>
+  </w:num>
+  <w:num w:numId="3">
     <w:abstractNumId w:val="2"/>
   </w:num>
-  <w:num w:numId="3">
+  <w:num w:numId="4">
     <w:abstractNumId w:val="1"/>
   </w:num>
 </w:numbering>
@@ -2262,6 +4925,19 @@
       <w:contextualSpacing/>
     </w:pPr>
   </w:style>
+  <w:style w:type="paragraph" w:styleId="TOC3">
+    <w:name w:val="toc 3"/>
+    <w:basedOn w:val="Normal"/>
+    <w:next w:val="Normal"/>
+    <w:autoRedefine/>
+    <w:uiPriority w:val="39"/>
+    <w:unhideWhenUsed/>
+    <w:rsid w:val="00850CCC"/>
+    <w:pPr>
+      <w:spacing w:after="100"/>
+      <w:ind w:left="440"/>
+    </w:pPr>
+  </w:style>
 </w:styles>
 </file>
 
@@ -2435,7 +5111,7 @@
     <w:charset w:val="00"/>
     <w:family w:val="roman"/>
     <w:pitch w:val="variable"/>
-    <w:sig w:usb0="E0002AFF" w:usb1="C0007843" w:usb2="00000009" w:usb3="00000000" w:csb0="000001FF" w:csb1="00000000"/>
+    <w:sig w:usb0="E0002AFF" w:usb1="C0007841" w:usb2="00000009" w:usb3="00000000" w:csb0="000001FF" w:csb1="00000000"/>
   </w:font>
   <w:font w:name="Symbol">
     <w:panose1 w:val="05050102010706020507"/>
@@ -2491,7 +5167,9 @@
   <w:rsids>
     <w:rsidRoot w:val="00377780"/>
     <w:rsid w:val="00377780"/>
+    <w:rsid w:val="00456468"/>
     <w:rsid w:val="00C221FD"/>
+    <w:rsid w:val="00FB3774"/>
   </w:rsids>
   <m:mathPr>
     <m:mathFont m:val="Cambria Math"/>
@@ -3250,7 +5928,7 @@
 </file>
 
 <file path=customXml/itemProps2.xml><?xml version="1.0" encoding="utf-8"?>
-<ds:datastoreItem xmlns:ds="http://schemas.openxmlformats.org/officeDocument/2006/customXml" ds:itemID="{6A18777A-AB96-4324-9088-8734CF779169}">
+<ds:datastoreItem xmlns:ds="http://schemas.openxmlformats.org/officeDocument/2006/customXml" ds:itemID="{20AC60CB-7BAD-411F-B1D0-052B5C8783F0}">
   <ds:schemaRefs>
     <ds:schemaRef ds:uri="http://schemas.openxmlformats.org/officeDocument/2006/bibliography"/>
   </ds:schemaRefs>

</xml_diff>